<commit_message>
Adding references to ptrace to the directory.
</commit_message>
<xml_diff>
--- a/ptrace-manual.docx
+++ b/ptrace-manual.docx
@@ -5,6 +5,7 @@
     <w:p>
       <w:pPr>
         <w:spacing w:before="100" w:beforeAutospacing="1" w:after="100" w:afterAutospacing="1" w:line="240" w:lineRule="auto"/>
+        <w:jc w:val="both"/>
         <w:outlineLvl w:val="0"/>
         <w:rPr>
           <w:rFonts w:ascii="Times New Roman" w:eastAsia="宋体" w:hAnsi="Times New Roman" w:cs="宋体"/>
@@ -16,7 +17,6 @@
           <w:lang w:eastAsia="zh-CN" w:bidi="ar-SA"/>
         </w:rPr>
       </w:pPr>
-      <w:proofErr w:type="gramStart"/>
       <w:r>
         <w:rPr>
           <w:rFonts w:ascii="Times New Roman" w:eastAsia="宋体" w:hAnsi="Times New Roman" w:cs="宋体"/>
@@ -27,25 +27,13 @@
           <w:szCs w:val="48"/>
           <w:lang w:eastAsia="zh-CN" w:bidi="ar-SA"/>
         </w:rPr>
-        <w:t>ptrace(</w:t>
-      </w:r>
-      <w:proofErr w:type="gramEnd"/>
-      <w:r>
-        <w:rPr>
-          <w:rFonts w:ascii="Times New Roman" w:eastAsia="宋体" w:hAnsi="Times New Roman" w:cs="宋体"/>
-          <w:b/>
-          <w:bCs/>
-          <w:kern w:val="36"/>
-          <w:sz w:val="48"/>
-          <w:szCs w:val="48"/>
-          <w:lang w:eastAsia="zh-CN" w:bidi="ar-SA"/>
-        </w:rPr>
-        <w:t>2) - Linux man page</w:t>
+        <w:t>ptrace(2) - Linux man page</w:t>
       </w:r>
     </w:p>
     <w:p>
       <w:pPr>
         <w:spacing w:before="100" w:beforeAutospacing="1" w:after="100" w:afterAutospacing="1" w:line="240" w:lineRule="auto"/>
+        <w:jc w:val="both"/>
         <w:outlineLvl w:val="1"/>
         <w:rPr>
           <w:rFonts w:ascii="Times New Roman" w:eastAsia="宋体" w:hAnsi="Times New Roman" w:cs="宋体"/>
@@ -71,37 +59,28 @@
     <w:p>
       <w:pPr>
         <w:spacing w:after="0" w:line="240" w:lineRule="auto"/>
-        <w:rPr>
-          <w:rFonts w:ascii="Times New Roman" w:eastAsia="宋体" w:hAnsi="Times New Roman" w:cs="宋体"/>
-          <w:sz w:val="24"/>
-          <w:szCs w:val="24"/>
-          <w:lang w:eastAsia="zh-CN" w:bidi="ar-SA"/>
-        </w:rPr>
-      </w:pPr>
-      <w:proofErr w:type="gramStart"/>
-      <w:r>
-        <w:rPr>
-          <w:rFonts w:ascii="Times New Roman" w:eastAsia="宋体" w:hAnsi="Times New Roman" w:cs="宋体"/>
-          <w:sz w:val="24"/>
-          <w:szCs w:val="24"/>
-          <w:lang w:eastAsia="zh-CN" w:bidi="ar-SA"/>
-        </w:rPr>
-        <w:t>ptrace</w:t>
-      </w:r>
-      <w:proofErr w:type="gramEnd"/>
-      <w:r>
-        <w:rPr>
-          <w:rFonts w:ascii="Times New Roman" w:eastAsia="宋体" w:hAnsi="Times New Roman" w:cs="宋体"/>
-          <w:sz w:val="24"/>
-          <w:szCs w:val="24"/>
-          <w:lang w:eastAsia="zh-CN" w:bidi="ar-SA"/>
-        </w:rPr>
-        <w:t xml:space="preserve"> - process trace </w:t>
+        <w:jc w:val="both"/>
+        <w:rPr>
+          <w:rFonts w:ascii="Times New Roman" w:eastAsia="宋体" w:hAnsi="Times New Roman" w:cs="宋体"/>
+          <w:sz w:val="24"/>
+          <w:szCs w:val="24"/>
+          <w:lang w:eastAsia="zh-CN" w:bidi="ar-SA"/>
+        </w:rPr>
+      </w:pPr>
+      <w:r>
+        <w:rPr>
+          <w:rFonts w:ascii="Times New Roman" w:eastAsia="宋体" w:hAnsi="Times New Roman" w:cs="宋体"/>
+          <w:sz w:val="24"/>
+          <w:szCs w:val="24"/>
+          <w:lang w:eastAsia="zh-CN" w:bidi="ar-SA"/>
+        </w:rPr>
+        <w:t xml:space="preserve">ptrace - process trace </w:t>
       </w:r>
     </w:p>
     <w:p>
       <w:pPr>
         <w:spacing w:before="100" w:beforeAutospacing="1" w:after="100" w:afterAutospacing="1" w:line="240" w:lineRule="auto"/>
+        <w:jc w:val="both"/>
         <w:outlineLvl w:val="1"/>
         <w:rPr>
           <w:rFonts w:ascii="Times New Roman" w:eastAsia="宋体" w:hAnsi="Times New Roman" w:cs="宋体"/>
@@ -145,6 +124,7 @@
           <w:tab w:val="left" w:pos="14656"/>
         </w:tabs>
         <w:spacing w:after="0" w:line="240" w:lineRule="auto"/>
+        <w:jc w:val="both"/>
         <w:rPr>
           <w:rFonts w:ascii="Times New Roman" w:eastAsia="宋体" w:hAnsi="Times New Roman" w:cs="宋体"/>
           <w:sz w:val="24"/>
@@ -161,7 +141,7 @@
         </w:rPr>
         <w:t>#include &lt;</w:t>
       </w:r>
-      <w:hyperlink r:id="rId5" w:history="1">
+      <w:hyperlink r:id="rId7" w:history="1">
         <w:r>
           <w:rPr>
             <w:rFonts w:ascii="Times New Roman" w:eastAsia="宋体" w:hAnsi="Times New Roman" w:cs="宋体"/>
@@ -204,112 +184,22 @@
           <w:tab w:val="left" w:pos="14656"/>
         </w:tabs>
         <w:spacing w:after="0" w:line="240" w:lineRule="auto"/>
-        <w:rPr>
-          <w:rFonts w:ascii="Times New Roman" w:eastAsia="宋体" w:hAnsi="Times New Roman" w:cs="宋体"/>
-          <w:sz w:val="24"/>
-          <w:szCs w:val="24"/>
-          <w:lang w:eastAsia="zh-CN" w:bidi="ar-SA"/>
-        </w:rPr>
-      </w:pPr>
-      <w:proofErr w:type="gramStart"/>
-      <w:r>
-        <w:rPr>
-          <w:rFonts w:ascii="Times New Roman" w:eastAsia="宋体" w:hAnsi="Times New Roman" w:cs="宋体"/>
-          <w:sz w:val="24"/>
-          <w:szCs w:val="24"/>
-          <w:lang w:eastAsia="zh-CN" w:bidi="ar-SA"/>
-        </w:rPr>
-        <w:t>long</w:t>
-      </w:r>
-      <w:proofErr w:type="gramEnd"/>
-      <w:r>
-        <w:rPr>
-          <w:rFonts w:ascii="Times New Roman" w:eastAsia="宋体" w:hAnsi="Times New Roman" w:cs="宋体"/>
-          <w:sz w:val="24"/>
-          <w:szCs w:val="24"/>
-          <w:lang w:eastAsia="zh-CN" w:bidi="ar-SA"/>
-        </w:rPr>
-        <w:t xml:space="preserve"> ptrace(</w:t>
-      </w:r>
-      <w:proofErr w:type="spellStart"/>
-      <w:r>
-        <w:rPr>
-          <w:rFonts w:ascii="Times New Roman" w:eastAsia="宋体" w:hAnsi="Times New Roman" w:cs="宋体"/>
-          <w:sz w:val="24"/>
-          <w:szCs w:val="24"/>
-          <w:lang w:eastAsia="zh-CN" w:bidi="ar-SA"/>
-        </w:rPr>
-        <w:t>enum</w:t>
-      </w:r>
-      <w:proofErr w:type="spellEnd"/>
-      <w:r>
-        <w:rPr>
-          <w:rFonts w:ascii="Times New Roman" w:eastAsia="宋体" w:hAnsi="Times New Roman" w:cs="宋体"/>
-          <w:sz w:val="24"/>
-          <w:szCs w:val="24"/>
-          <w:lang w:eastAsia="zh-CN" w:bidi="ar-SA"/>
-        </w:rPr>
-        <w:t xml:space="preserve"> __</w:t>
-      </w:r>
-      <w:proofErr w:type="spellStart"/>
-      <w:r>
-        <w:rPr>
-          <w:rFonts w:ascii="Times New Roman" w:eastAsia="宋体" w:hAnsi="Times New Roman" w:cs="宋体"/>
-          <w:sz w:val="24"/>
-          <w:szCs w:val="24"/>
-          <w:lang w:eastAsia="zh-CN" w:bidi="ar-SA"/>
-        </w:rPr>
-        <w:t>ptrace_request</w:t>
-      </w:r>
-      <w:proofErr w:type="spellEnd"/>
-      <w:r>
-        <w:rPr>
-          <w:rFonts w:ascii="Times New Roman" w:eastAsia="宋体" w:hAnsi="Times New Roman" w:cs="宋体"/>
-          <w:sz w:val="24"/>
-          <w:szCs w:val="24"/>
-          <w:lang w:eastAsia="zh-CN" w:bidi="ar-SA"/>
-        </w:rPr>
-        <w:t xml:space="preserve"> request, </w:t>
-      </w:r>
-      <w:proofErr w:type="spellStart"/>
-      <w:r>
-        <w:rPr>
-          <w:rFonts w:ascii="Times New Roman" w:eastAsia="宋体" w:hAnsi="Times New Roman" w:cs="宋体"/>
-          <w:sz w:val="24"/>
-          <w:szCs w:val="24"/>
-          <w:lang w:eastAsia="zh-CN" w:bidi="ar-SA"/>
-        </w:rPr>
-        <w:t>pid_t</w:t>
-      </w:r>
-      <w:proofErr w:type="spellEnd"/>
-      <w:r>
-        <w:rPr>
-          <w:rFonts w:ascii="Times New Roman" w:eastAsia="宋体" w:hAnsi="Times New Roman" w:cs="宋体"/>
-          <w:sz w:val="24"/>
-          <w:szCs w:val="24"/>
-          <w:lang w:eastAsia="zh-CN" w:bidi="ar-SA"/>
-        </w:rPr>
-        <w:t xml:space="preserve"> </w:t>
-      </w:r>
-      <w:proofErr w:type="spellStart"/>
-      <w:r>
-        <w:rPr>
-          <w:rFonts w:ascii="Times New Roman" w:eastAsia="宋体" w:hAnsi="Times New Roman" w:cs="宋体"/>
-          <w:sz w:val="24"/>
-          <w:szCs w:val="24"/>
-          <w:lang w:eastAsia="zh-CN" w:bidi="ar-SA"/>
-        </w:rPr>
-        <w:t>pid</w:t>
-      </w:r>
-      <w:proofErr w:type="spellEnd"/>
-      <w:r>
-        <w:rPr>
-          <w:rFonts w:ascii="Times New Roman" w:eastAsia="宋体" w:hAnsi="Times New Roman" w:cs="宋体"/>
-          <w:sz w:val="24"/>
-          <w:szCs w:val="24"/>
-          <w:lang w:eastAsia="zh-CN" w:bidi="ar-SA"/>
-        </w:rPr>
-        <w:t>,             void</w:t>
+        <w:jc w:val="both"/>
+        <w:rPr>
+          <w:rFonts w:ascii="Times New Roman" w:eastAsia="宋体" w:hAnsi="Times New Roman" w:cs="宋体"/>
+          <w:sz w:val="24"/>
+          <w:szCs w:val="24"/>
+          <w:lang w:eastAsia="zh-CN" w:bidi="ar-SA"/>
+        </w:rPr>
+      </w:pPr>
+      <w:r>
+        <w:rPr>
+          <w:rFonts w:ascii="Times New Roman" w:eastAsia="宋体" w:hAnsi="Times New Roman" w:cs="宋体"/>
+          <w:sz w:val="24"/>
+          <w:szCs w:val="24"/>
+          <w:lang w:eastAsia="zh-CN" w:bidi="ar-SA"/>
+        </w:rPr>
+        <w:t>long ptrace(enum __ptrace_request request, pid_t pid,             void</w:t>
       </w:r>
     </w:p>
     <w:p>
@@ -333,6 +223,7 @@
           <w:tab w:val="left" w:pos="14656"/>
         </w:tabs>
         <w:spacing w:after="0" w:line="240" w:lineRule="auto"/>
+        <w:jc w:val="both"/>
         <w:rPr>
           <w:rFonts w:ascii="Times New Roman" w:eastAsia="宋体" w:hAnsi="Times New Roman" w:cs="宋体"/>
           <w:sz w:val="24"/>
@@ -353,6 +244,7 @@
     <w:p>
       <w:pPr>
         <w:spacing w:before="100" w:beforeAutospacing="1" w:after="100" w:afterAutospacing="1" w:line="240" w:lineRule="auto"/>
+        <w:jc w:val="both"/>
         <w:outlineLvl w:val="1"/>
         <w:rPr>
           <w:rFonts w:ascii="Times New Roman" w:eastAsia="宋体" w:hAnsi="Times New Roman" w:cs="宋体"/>
@@ -378,6 +270,7 @@
     <w:p>
       <w:pPr>
         <w:spacing w:after="0" w:line="240" w:lineRule="auto"/>
+        <w:jc w:val="both"/>
         <w:rPr>
           <w:rFonts w:ascii="Times New Roman" w:eastAsia="宋体" w:hAnsi="Times New Roman" w:cs="宋体"/>
           <w:sz w:val="24"/>
@@ -394,7 +287,6 @@
         </w:rPr>
         <w:t xml:space="preserve">The </w:t>
       </w:r>
-      <w:proofErr w:type="gramStart"/>
       <w:r>
         <w:rPr>
           <w:rFonts w:ascii="Times New Roman" w:eastAsia="宋体" w:hAnsi="Times New Roman" w:cs="宋体"/>
@@ -413,17 +305,7 @@
           <w:szCs w:val="24"/>
           <w:lang w:eastAsia="zh-CN" w:bidi="ar-SA"/>
         </w:rPr>
-        <w:t>(</w:t>
-      </w:r>
-      <w:proofErr w:type="gramEnd"/>
-      <w:r>
-        <w:rPr>
-          <w:rFonts w:ascii="Times New Roman" w:eastAsia="宋体" w:hAnsi="Times New Roman" w:cs="宋体"/>
-          <w:sz w:val="24"/>
-          <w:szCs w:val="24"/>
-          <w:lang w:eastAsia="zh-CN" w:bidi="ar-SA"/>
-        </w:rPr>
-        <w:t xml:space="preserve">) system call provides a means by which </w:t>
+        <w:t xml:space="preserve">() system call provides a means by which </w:t>
       </w:r>
       <w:r>
         <w:rPr>
@@ -448,6 +330,7 @@
     <w:p>
       <w:pPr>
         <w:spacing w:before="100" w:beforeAutospacing="1" w:after="100" w:afterAutospacing="1" w:line="240" w:lineRule="auto"/>
+        <w:jc w:val="both"/>
         <w:rPr>
           <w:rFonts w:ascii="Times New Roman" w:eastAsia="宋体" w:hAnsi="Times New Roman" w:cs="宋体"/>
           <w:sz w:val="24"/>
@@ -464,7 +347,7 @@
         </w:rPr>
         <w:t xml:space="preserve">The parent can initiate a trace by calling </w:t>
       </w:r>
-      <w:hyperlink r:id="rId6" w:history="1">
+      <w:hyperlink r:id="rId8" w:history="1">
         <w:r>
           <w:rPr>
             <w:rFonts w:ascii="Times New Roman" w:eastAsia="宋体" w:hAnsi="Times New Roman" w:cs="宋体"/>
@@ -519,7 +402,7 @@
         </w:rPr>
         <w:t xml:space="preserve">, followed (typically) by an </w:t>
       </w:r>
-      <w:hyperlink r:id="rId7" w:history="1">
+      <w:hyperlink r:id="rId9" w:history="1">
         <w:r>
           <w:rPr>
             <w:rFonts w:ascii="Times New Roman" w:eastAsia="宋体" w:hAnsi="Times New Roman" w:cs="宋体"/>
@@ -559,6 +442,7 @@
     <w:p>
       <w:pPr>
         <w:spacing w:before="100" w:beforeAutospacing="1" w:after="100" w:afterAutospacing="1" w:line="240" w:lineRule="auto"/>
+        <w:jc w:val="both"/>
         <w:rPr>
           <w:rFonts w:ascii="Times New Roman" w:eastAsia="宋体" w:hAnsi="Times New Roman" w:cs="宋体"/>
           <w:sz w:val="24"/>
@@ -594,8 +478,7 @@
         </w:rPr>
         <w:t xml:space="preserve"> </w:t>
       </w:r>
-      <w:hyperlink r:id="rId8" w:history="1">
-        <w:proofErr w:type="gramStart"/>
+      <w:hyperlink r:id="rId10" w:history="1">
         <w:r>
           <w:rPr>
             <w:rFonts w:ascii="Times New Roman" w:eastAsia="宋体" w:hAnsi="Times New Roman" w:cs="宋体"/>
@@ -610,7 +493,6 @@
           </w:rPr>
           <w:t>wait</w:t>
         </w:r>
-        <w:proofErr w:type="gramEnd"/>
       </w:hyperlink>
       <w:r>
         <w:rPr>
@@ -655,6 +537,7 @@
     <w:p>
       <w:pPr>
         <w:spacing w:before="100" w:beforeAutospacing="1" w:after="100" w:afterAutospacing="1" w:line="240" w:lineRule="auto"/>
+        <w:jc w:val="both"/>
         <w:rPr>
           <w:rFonts w:ascii="Times New Roman" w:eastAsia="宋体" w:hAnsi="Times New Roman" w:cs="宋体"/>
           <w:color w:val="FF0000"/>
@@ -677,6 +560,7 @@
     <w:p>
       <w:pPr>
         <w:spacing w:before="100" w:beforeAutospacing="1" w:after="100" w:afterAutospacing="1" w:line="240" w:lineRule="auto"/>
+        <w:jc w:val="both"/>
         <w:rPr>
           <w:rFonts w:ascii="Times New Roman" w:eastAsia="宋体" w:hAnsi="Times New Roman" w:cs="宋体"/>
           <w:sz w:val="24"/>
@@ -717,6 +601,7 @@
     <w:p>
       <w:pPr>
         <w:spacing w:after="0" w:line="240" w:lineRule="auto"/>
+        <w:jc w:val="both"/>
         <w:rPr>
           <w:rFonts w:ascii="Times New Roman" w:eastAsia="宋体" w:hAnsi="Times New Roman" w:cs="宋体"/>
           <w:sz w:val="24"/>
@@ -738,6 +623,7 @@
       <w:pPr>
         <w:spacing w:after="0" w:line="240" w:lineRule="auto"/>
         <w:ind w:left="720"/>
+        <w:jc w:val="both"/>
         <w:rPr>
           <w:rFonts w:ascii="Times New Roman" w:eastAsia="宋体" w:hAnsi="Times New Roman" w:cs="宋体"/>
           <w:sz w:val="24"/>
@@ -754,7 +640,6 @@
         </w:rPr>
         <w:t xml:space="preserve">Indicates that this process is to be traced by its parent. Any signal (except SIGKILL) delivered to this process will cause it to stop and its parent to be notified via </w:t>
       </w:r>
-      <w:proofErr w:type="gramStart"/>
       <w:r>
         <w:rPr>
           <w:rFonts w:ascii="Times New Roman" w:eastAsia="宋体" w:hAnsi="Times New Roman" w:cs="宋体"/>
@@ -773,19 +658,8 @@
           <w:szCs w:val="24"/>
           <w:lang w:eastAsia="zh-CN" w:bidi="ar-SA"/>
         </w:rPr>
-        <w:t>(</w:t>
-      </w:r>
-      <w:proofErr w:type="gramEnd"/>
-      <w:r>
-        <w:rPr>
-          <w:rFonts w:ascii="Times New Roman" w:eastAsia="宋体" w:hAnsi="Times New Roman" w:cs="宋体"/>
-          <w:sz w:val="24"/>
-          <w:szCs w:val="24"/>
-          <w:lang w:eastAsia="zh-CN" w:bidi="ar-SA"/>
-        </w:rPr>
-        <w:t xml:space="preserve">). Also, all subsequent calls to </w:t>
-      </w:r>
-      <w:proofErr w:type="gramStart"/>
+        <w:t xml:space="preserve">(). Also, all subsequent calls to </w:t>
+      </w:r>
       <w:r>
         <w:rPr>
           <w:rFonts w:ascii="Times New Roman" w:eastAsia="宋体" w:hAnsi="Times New Roman" w:cs="宋体"/>
@@ -804,17 +678,7 @@
           <w:szCs w:val="24"/>
           <w:lang w:eastAsia="zh-CN" w:bidi="ar-SA"/>
         </w:rPr>
-        <w:t>(</w:t>
-      </w:r>
-      <w:proofErr w:type="gramEnd"/>
-      <w:r>
-        <w:rPr>
-          <w:rFonts w:ascii="Times New Roman" w:eastAsia="宋体" w:hAnsi="Times New Roman" w:cs="宋体"/>
-          <w:sz w:val="24"/>
-          <w:szCs w:val="24"/>
-          <w:lang w:eastAsia="zh-CN" w:bidi="ar-SA"/>
-        </w:rPr>
-        <w:t xml:space="preserve">) by this process will cause a SIGTRAP to be sent to it, giving the parent a chance to gain control before the new program begins execution. </w:t>
+        <w:t xml:space="preserve">() by this process will cause a SIGTRAP to be sent to it, giving the parent a chance to gain control before the new program begins execution. </w:t>
       </w:r>
       <w:r>
         <w:rPr>
@@ -846,8 +710,6 @@
         </w:rPr>
         <w:t>. (</w:t>
       </w:r>
-      <w:proofErr w:type="spellStart"/>
-      <w:proofErr w:type="gramStart"/>
       <w:r>
         <w:rPr>
           <w:rFonts w:ascii="Times New Roman" w:eastAsia="宋体" w:hAnsi="Times New Roman" w:cs="宋体"/>
@@ -859,8 +721,6 @@
         </w:rPr>
         <w:t>pid</w:t>
       </w:r>
-      <w:proofErr w:type="spellEnd"/>
-      <w:proofErr w:type="gramEnd"/>
       <w:r>
         <w:rPr>
           <w:rFonts w:ascii="Times New Roman" w:eastAsia="宋体" w:hAnsi="Times New Roman" w:cs="宋体"/>
@@ -914,6 +774,7 @@
     <w:p>
       <w:pPr>
         <w:spacing w:before="100" w:beforeAutospacing="1" w:after="100" w:afterAutospacing="1" w:line="240" w:lineRule="auto"/>
+        <w:jc w:val="both"/>
         <w:rPr>
           <w:rFonts w:ascii="Times New Roman" w:eastAsia="宋体" w:hAnsi="Times New Roman" w:cs="宋体"/>
           <w:sz w:val="24"/>
@@ -940,8 +801,6 @@
         </w:rPr>
         <w:t xml:space="preserve"> In the following requests, </w:t>
       </w:r>
-      <w:proofErr w:type="spellStart"/>
-      <w:proofErr w:type="gramStart"/>
       <w:r>
         <w:rPr>
           <w:rFonts w:ascii="Times New Roman" w:eastAsia="宋体" w:hAnsi="Times New Roman" w:cs="宋体"/>
@@ -953,8 +812,6 @@
         </w:rPr>
         <w:t>pid</w:t>
       </w:r>
-      <w:proofErr w:type="spellEnd"/>
-      <w:proofErr w:type="gramEnd"/>
       <w:r>
         <w:rPr>
           <w:rFonts w:ascii="Times New Roman" w:eastAsia="宋体" w:hAnsi="Times New Roman" w:cs="宋体"/>
@@ -978,6 +835,7 @@
     <w:p>
       <w:pPr>
         <w:spacing w:after="0" w:line="240" w:lineRule="auto"/>
+        <w:jc w:val="both"/>
         <w:rPr>
           <w:rFonts w:ascii="Times New Roman" w:eastAsia="宋体" w:hAnsi="Times New Roman" w:cs="宋体"/>
           <w:sz w:val="24"/>
@@ -999,6 +857,7 @@
       <w:pPr>
         <w:spacing w:after="0" w:line="240" w:lineRule="auto"/>
         <w:ind w:left="720"/>
+        <w:jc w:val="both"/>
         <w:rPr>
           <w:rFonts w:ascii="Times New Roman" w:eastAsia="宋体" w:hAnsi="Times New Roman" w:cs="宋体"/>
           <w:sz w:val="24"/>
@@ -1035,7 +894,6 @@
         </w:rPr>
         <w:t xml:space="preserve"> in the child's memory, returning the word as the result of the </w:t>
       </w:r>
-      <w:proofErr w:type="gramStart"/>
       <w:r>
         <w:rPr>
           <w:rFonts w:ascii="Times New Roman" w:eastAsia="宋体" w:hAnsi="Times New Roman" w:cs="宋体"/>
@@ -1054,17 +912,7 @@
           <w:szCs w:val="24"/>
           <w:lang w:eastAsia="zh-CN" w:bidi="ar-SA"/>
         </w:rPr>
-        <w:t>(</w:t>
-      </w:r>
-      <w:proofErr w:type="gramEnd"/>
-      <w:r>
-        <w:rPr>
-          <w:rFonts w:ascii="Times New Roman" w:eastAsia="宋体" w:hAnsi="Times New Roman" w:cs="宋体"/>
-          <w:sz w:val="24"/>
-          <w:szCs w:val="24"/>
-          <w:lang w:eastAsia="zh-CN" w:bidi="ar-SA"/>
-        </w:rPr>
-        <w:t xml:space="preserve">) call. Linux does not have separate text and data address spaces, so the two requests are currently equivalent. (The argument </w:t>
+        <w:t xml:space="preserve">() call. Linux does not have separate text and data address spaces, so the two requests are currently equivalent. (The argument </w:t>
       </w:r>
       <w:r>
         <w:rPr>
@@ -1090,6 +938,7 @@
     <w:p>
       <w:pPr>
         <w:spacing w:after="0" w:line="240" w:lineRule="auto"/>
+        <w:jc w:val="both"/>
         <w:rPr>
           <w:rFonts w:ascii="Times New Roman" w:eastAsia="宋体" w:hAnsi="Times New Roman" w:cs="宋体"/>
           <w:sz w:val="24"/>
@@ -1111,6 +960,7 @@
       <w:pPr>
         <w:spacing w:after="0" w:line="240" w:lineRule="auto"/>
         <w:ind w:left="720"/>
+        <w:jc w:val="both"/>
         <w:rPr>
           <w:rFonts w:ascii="Times New Roman" w:eastAsia="宋体" w:hAnsi="Times New Roman" w:cs="宋体"/>
           <w:sz w:val="24"/>
@@ -1165,29 +1015,9 @@
           <w:szCs w:val="24"/>
           <w:lang w:eastAsia="zh-CN" w:bidi="ar-SA"/>
         </w:rPr>
-        <w:t xml:space="preserve"> area, which holds the registers and other information about the process (see &lt;linux/</w:t>
-      </w:r>
-      <w:proofErr w:type="spellStart"/>
-      <w:r>
-        <w:rPr>
-          <w:rFonts w:ascii="Times New Roman" w:eastAsia="宋体" w:hAnsi="Times New Roman" w:cs="宋体"/>
-          <w:sz w:val="24"/>
-          <w:szCs w:val="24"/>
-          <w:lang w:eastAsia="zh-CN" w:bidi="ar-SA"/>
-        </w:rPr>
-        <w:t>user.h</w:t>
-      </w:r>
-      <w:proofErr w:type="spellEnd"/>
-      <w:r>
-        <w:rPr>
-          <w:rFonts w:ascii="Times New Roman" w:eastAsia="宋体" w:hAnsi="Times New Roman" w:cs="宋体"/>
-          <w:sz w:val="24"/>
-          <w:szCs w:val="24"/>
-          <w:lang w:eastAsia="zh-CN" w:bidi="ar-SA"/>
-        </w:rPr>
-        <w:t>&gt; and &lt;</w:t>
-      </w:r>
-      <w:hyperlink r:id="rId9" w:history="1">
+        <w:t xml:space="preserve"> area, which holds the registers and other information about the process (see &lt;linux/user.h&gt; and &lt;</w:t>
+      </w:r>
+      <w:hyperlink r:id="rId11" w:history="1">
         <w:r>
           <w:rPr>
             <w:rFonts w:ascii="Times New Roman" w:eastAsia="宋体" w:hAnsi="Times New Roman" w:cs="宋体"/>
@@ -1208,7 +1038,6 @@
         </w:rPr>
         <w:t xml:space="preserve">&gt;). The word is returned as the result of the </w:t>
       </w:r>
-      <w:proofErr w:type="gramStart"/>
       <w:r>
         <w:rPr>
           <w:rFonts w:ascii="Times New Roman" w:eastAsia="宋体" w:hAnsi="Times New Roman" w:cs="宋体"/>
@@ -1227,19 +1056,8 @@
           <w:szCs w:val="24"/>
           <w:lang w:eastAsia="zh-CN" w:bidi="ar-SA"/>
         </w:rPr>
-        <w:t>(</w:t>
-      </w:r>
-      <w:proofErr w:type="gramEnd"/>
-      <w:r>
-        <w:rPr>
-          <w:rFonts w:ascii="Times New Roman" w:eastAsia="宋体" w:hAnsi="Times New Roman" w:cs="宋体"/>
-          <w:sz w:val="24"/>
-          <w:szCs w:val="24"/>
-          <w:lang w:eastAsia="zh-CN" w:bidi="ar-SA"/>
-        </w:rPr>
-        <w:t>) call. Typically the offset must be word-aligned, though this might vary by architecture. (</w:t>
-      </w:r>
-      <w:proofErr w:type="gramStart"/>
+        <w:t>() call. Typically the offset must be word-aligned, though this might vary by architecture. (</w:t>
+      </w:r>
       <w:r>
         <w:rPr>
           <w:rFonts w:ascii="Times New Roman" w:eastAsia="宋体" w:hAnsi="Times New Roman" w:cs="宋体"/>
@@ -1251,7 +1069,6 @@
         </w:rPr>
         <w:t>data</w:t>
       </w:r>
-      <w:proofErr w:type="gramEnd"/>
       <w:r>
         <w:rPr>
           <w:rFonts w:ascii="Times New Roman" w:eastAsia="宋体" w:hAnsi="Times New Roman" w:cs="宋体"/>
@@ -1265,37 +1082,60 @@
     <w:p>
       <w:pPr>
         <w:spacing w:after="0" w:line="240" w:lineRule="auto"/>
-        <w:rPr>
-          <w:rFonts w:ascii="Times New Roman" w:eastAsia="宋体" w:hAnsi="Times New Roman" w:cs="宋体"/>
-          <w:sz w:val="24"/>
-          <w:szCs w:val="24"/>
-          <w:lang w:eastAsia="zh-CN" w:bidi="ar-SA"/>
-        </w:rPr>
-      </w:pPr>
-      <w:r>
-        <w:rPr>
-          <w:rFonts w:ascii="Times New Roman" w:eastAsia="宋体" w:hAnsi="Times New Roman" w:cs="宋体"/>
-          <w:sz w:val="24"/>
-          <w:szCs w:val="24"/>
-          <w:lang w:eastAsia="zh-CN" w:bidi="ar-SA"/>
-        </w:rPr>
-        <w:t xml:space="preserve">PTRACE_POKETEXT, PTRACE_POKEDATA </w:t>
+        <w:jc w:val="both"/>
+        <w:rPr>
+          <w:rFonts w:ascii="Times New Roman" w:eastAsia="宋体" w:hAnsi="Times New Roman" w:cs="宋体"/>
+          <w:sz w:val="24"/>
+          <w:szCs w:val="24"/>
+          <w:lang w:eastAsia="zh-CN" w:bidi="ar-SA"/>
+        </w:rPr>
+      </w:pPr>
+      <w:r>
+        <w:rPr>
+          <w:rFonts w:ascii="Times New Roman" w:eastAsia="宋体" w:hAnsi="Times New Roman" w:cs="宋体"/>
+          <w:sz w:val="24"/>
+          <w:szCs w:val="24"/>
+          <w:lang w:eastAsia="zh-CN" w:bidi="ar-SA"/>
+        </w:rPr>
+        <w:t xml:space="preserve">PTRACE_POKETEXT, </w:t>
+      </w:r>
+      <w:r>
+        <w:rPr>
+          <w:rFonts w:ascii="Times New Roman" w:eastAsia="宋体" w:hAnsi="Times New Roman" w:cs="宋体"/>
+          <w:color w:val="FF0000"/>
+          <w:sz w:val="24"/>
+          <w:szCs w:val="24"/>
+          <w:highlight w:val="yellow"/>
+          <w:lang w:eastAsia="zh-CN" w:bidi="ar-SA"/>
+        </w:rPr>
+        <w:t>PTRACE_POKEDATA</w:t>
+      </w:r>
+      <w:r>
+        <w:rPr>
+          <w:rFonts w:ascii="Times New Roman" w:eastAsia="宋体" w:hAnsi="Times New Roman" w:cs="宋体"/>
+          <w:sz w:val="24"/>
+          <w:szCs w:val="24"/>
+          <w:lang w:eastAsia="zh-CN" w:bidi="ar-SA"/>
+        </w:rPr>
+        <w:t xml:space="preserve"> </w:t>
       </w:r>
     </w:p>
     <w:p>
       <w:pPr>
         <w:spacing w:after="0" w:line="240" w:lineRule="auto"/>
         <w:ind w:left="720"/>
-        <w:rPr>
-          <w:rFonts w:ascii="Times New Roman" w:eastAsia="宋体" w:hAnsi="Times New Roman" w:cs="宋体"/>
-          <w:sz w:val="24"/>
-          <w:szCs w:val="24"/>
-          <w:lang w:eastAsia="zh-CN" w:bidi="ar-SA"/>
-        </w:rPr>
-      </w:pPr>
-      <w:r>
-        <w:rPr>
-          <w:rFonts w:ascii="Times New Roman" w:eastAsia="宋体" w:hAnsi="Times New Roman" w:cs="宋体"/>
+        <w:jc w:val="both"/>
+        <w:rPr>
+          <w:rFonts w:ascii="Times New Roman" w:eastAsia="宋体" w:hAnsi="Times New Roman" w:cs="宋体"/>
+          <w:sz w:val="24"/>
+          <w:szCs w:val="24"/>
+          <w:lang w:eastAsia="zh-CN" w:bidi="ar-SA"/>
+        </w:rPr>
+      </w:pPr>
+      <w:r>
+        <w:rPr>
+          <w:rFonts w:ascii="Times New Roman" w:eastAsia="宋体" w:hAnsi="Times New Roman" w:cs="宋体"/>
+          <w:color w:val="FF0000"/>
           <w:sz w:val="24"/>
           <w:szCs w:val="24"/>
           <w:lang w:eastAsia="zh-CN" w:bidi="ar-SA"/>
@@ -1307,6 +1147,7 @@
           <w:rFonts w:ascii="Times New Roman" w:eastAsia="宋体" w:hAnsi="Times New Roman" w:cs="宋体"/>
           <w:i/>
           <w:iCs/>
+          <w:color w:val="FF0000"/>
           <w:sz w:val="24"/>
           <w:szCs w:val="24"/>
           <w:lang w:eastAsia="zh-CN" w:bidi="ar-SA"/>
@@ -1316,6 +1157,7 @@
       <w:r>
         <w:rPr>
           <w:rFonts w:ascii="Times New Roman" w:eastAsia="宋体" w:hAnsi="Times New Roman" w:cs="宋体"/>
+          <w:color w:val="FF0000"/>
           <w:sz w:val="24"/>
           <w:szCs w:val="24"/>
           <w:lang w:eastAsia="zh-CN" w:bidi="ar-SA"/>
@@ -1327,6 +1169,7 @@
           <w:rFonts w:ascii="Times New Roman" w:eastAsia="宋体" w:hAnsi="Times New Roman" w:cs="宋体"/>
           <w:i/>
           <w:iCs/>
+          <w:color w:val="FF0000"/>
           <w:sz w:val="24"/>
           <w:szCs w:val="24"/>
           <w:lang w:eastAsia="zh-CN" w:bidi="ar-SA"/>
@@ -1336,16 +1179,27 @@
       <w:r>
         <w:rPr>
           <w:rFonts w:ascii="Times New Roman" w:eastAsia="宋体" w:hAnsi="Times New Roman" w:cs="宋体"/>
-          <w:sz w:val="24"/>
-          <w:szCs w:val="24"/>
-          <w:lang w:eastAsia="zh-CN" w:bidi="ar-SA"/>
-        </w:rPr>
-        <w:t xml:space="preserve"> in the child's memory. As above, the two requests are currently equivalent. </w:t>
-      </w:r>
-    </w:p>
-    <w:p>
-      <w:pPr>
-        <w:spacing w:after="0" w:line="240" w:lineRule="auto"/>
+          <w:color w:val="FF0000"/>
+          <w:sz w:val="24"/>
+          <w:szCs w:val="24"/>
+          <w:lang w:eastAsia="zh-CN" w:bidi="ar-SA"/>
+        </w:rPr>
+        <w:t xml:space="preserve"> in the child's memory.</w:t>
+      </w:r>
+      <w:r>
+        <w:rPr>
+          <w:rFonts w:ascii="Times New Roman" w:eastAsia="宋体" w:hAnsi="Times New Roman" w:cs="宋体"/>
+          <w:sz w:val="24"/>
+          <w:szCs w:val="24"/>
+          <w:lang w:eastAsia="zh-CN" w:bidi="ar-SA"/>
+        </w:rPr>
+        <w:t xml:space="preserve"> As above, the two requests are currently equivalent. </w:t>
+      </w:r>
+    </w:p>
+    <w:p>
+      <w:pPr>
+        <w:spacing w:after="0" w:line="240" w:lineRule="auto"/>
+        <w:jc w:val="both"/>
         <w:rPr>
           <w:rFonts w:ascii="Times New Roman" w:eastAsia="宋体" w:hAnsi="Times New Roman" w:cs="宋体"/>
           <w:sz w:val="24"/>
@@ -1367,6 +1221,7 @@
       <w:pPr>
         <w:spacing w:after="0" w:line="240" w:lineRule="auto"/>
         <w:ind w:left="720"/>
+        <w:jc w:val="both"/>
         <w:rPr>
           <w:rFonts w:ascii="Times New Roman" w:eastAsia="宋体" w:hAnsi="Times New Roman" w:cs="宋体"/>
           <w:sz w:val="24"/>
@@ -1467,6 +1322,7 @@
     <w:p>
       <w:pPr>
         <w:spacing w:after="0" w:line="240" w:lineRule="auto"/>
+        <w:jc w:val="both"/>
         <w:rPr>
           <w:rFonts w:ascii="Times New Roman" w:eastAsia="宋体" w:hAnsi="Times New Roman" w:cs="宋体"/>
           <w:sz w:val="24"/>
@@ -1488,6 +1344,7 @@
       <w:pPr>
         <w:spacing w:after="0" w:line="240" w:lineRule="auto"/>
         <w:ind w:left="720"/>
+        <w:jc w:val="both"/>
         <w:rPr>
           <w:rFonts w:ascii="Times New Roman" w:eastAsia="宋体" w:hAnsi="Times New Roman" w:cs="宋体"/>
           <w:sz w:val="24"/>
@@ -1548,6 +1405,7 @@
     <w:p>
       <w:pPr>
         <w:spacing w:after="0" w:line="240" w:lineRule="auto"/>
+        <w:jc w:val="both"/>
         <w:rPr>
           <w:rFonts w:ascii="Times New Roman" w:eastAsia="宋体" w:hAnsi="Times New Roman" w:cs="宋体"/>
           <w:sz w:val="24"/>
@@ -1569,6 +1427,7 @@
       <w:pPr>
         <w:spacing w:after="0" w:line="240" w:lineRule="auto"/>
         <w:ind w:left="720"/>
+        <w:jc w:val="both"/>
         <w:rPr>
           <w:rFonts w:ascii="Times New Roman" w:eastAsia="宋体" w:hAnsi="Times New Roman" w:cs="宋体"/>
           <w:sz w:val="24"/>
@@ -1585,7 +1444,6 @@
         </w:rPr>
         <w:t xml:space="preserve">Retrieve information about the signal that caused the stop. Copies a </w:t>
       </w:r>
-      <w:proofErr w:type="spellStart"/>
       <w:r>
         <w:rPr>
           <w:rFonts w:ascii="Times New Roman" w:eastAsia="宋体" w:hAnsi="Times New Roman" w:cs="宋体"/>
@@ -1597,7 +1455,6 @@
         </w:rPr>
         <w:t>siginfo_t</w:t>
       </w:r>
-      <w:proofErr w:type="spellEnd"/>
       <w:r>
         <w:rPr>
           <w:rFonts w:ascii="Times New Roman" w:eastAsia="宋体" w:hAnsi="Times New Roman" w:cs="宋体"/>
@@ -1607,8 +1464,7 @@
         </w:rPr>
         <w:t xml:space="preserve"> structure (see </w:t>
       </w:r>
-      <w:hyperlink r:id="rId10" w:history="1">
-        <w:proofErr w:type="gramStart"/>
+      <w:hyperlink r:id="rId12" w:history="1">
         <w:r>
           <w:rPr>
             <w:rFonts w:ascii="Times New Roman" w:eastAsia="宋体" w:hAnsi="Times New Roman" w:cs="宋体"/>
@@ -1623,7 +1479,6 @@
           </w:rPr>
           <w:t>sigaction</w:t>
         </w:r>
-        <w:proofErr w:type="gramEnd"/>
       </w:hyperlink>
       <w:r>
         <w:rPr>
@@ -1665,7 +1520,6 @@
         </w:rPr>
         <w:t xml:space="preserve"> in the parent. (</w:t>
       </w:r>
-      <w:proofErr w:type="gramStart"/>
       <w:r>
         <w:rPr>
           <w:rFonts w:ascii="Times New Roman" w:eastAsia="宋体" w:hAnsi="Times New Roman" w:cs="宋体"/>
@@ -1677,7 +1531,6 @@
         </w:rPr>
         <w:t>addr</w:t>
       </w:r>
-      <w:proofErr w:type="gramEnd"/>
       <w:r>
         <w:rPr>
           <w:rFonts w:ascii="Times New Roman" w:eastAsia="宋体" w:hAnsi="Times New Roman" w:cs="宋体"/>
@@ -1691,6 +1544,7 @@
     <w:p>
       <w:pPr>
         <w:spacing w:after="0" w:line="240" w:lineRule="auto"/>
+        <w:jc w:val="both"/>
         <w:rPr>
           <w:rFonts w:ascii="Times New Roman" w:eastAsia="宋体" w:hAnsi="Times New Roman" w:cs="宋体"/>
           <w:sz w:val="24"/>
@@ -1712,6 +1566,7 @@
       <w:pPr>
         <w:spacing w:after="0" w:line="240" w:lineRule="auto"/>
         <w:ind w:left="720"/>
+        <w:jc w:val="both"/>
         <w:rPr>
           <w:rFonts w:ascii="Times New Roman" w:eastAsia="宋体" w:hAnsi="Times New Roman" w:cs="宋体"/>
           <w:sz w:val="24"/>
@@ -1748,7 +1603,6 @@
         </w:rPr>
         <w:t xml:space="preserve"> in the parent. As for PTRACE_POKEUSER, some general purpose register modifications may be disallowed. (</w:t>
       </w:r>
-      <w:proofErr w:type="gramStart"/>
       <w:r>
         <w:rPr>
           <w:rFonts w:ascii="Times New Roman" w:eastAsia="宋体" w:hAnsi="Times New Roman" w:cs="宋体"/>
@@ -1760,7 +1614,6 @@
         </w:rPr>
         <w:t>addr</w:t>
       </w:r>
-      <w:proofErr w:type="gramEnd"/>
       <w:r>
         <w:rPr>
           <w:rFonts w:ascii="Times New Roman" w:eastAsia="宋体" w:hAnsi="Times New Roman" w:cs="宋体"/>
@@ -1774,6 +1627,7 @@
     <w:p>
       <w:pPr>
         <w:spacing w:after="0" w:line="240" w:lineRule="auto"/>
+        <w:jc w:val="both"/>
         <w:rPr>
           <w:rFonts w:ascii="Times New Roman" w:eastAsia="宋体" w:hAnsi="Times New Roman" w:cs="宋体"/>
           <w:sz w:val="24"/>
@@ -1795,33 +1649,23 @@
       <w:pPr>
         <w:spacing w:after="0" w:line="240" w:lineRule="auto"/>
         <w:ind w:left="720"/>
-        <w:rPr>
-          <w:rFonts w:ascii="Times New Roman" w:eastAsia="宋体" w:hAnsi="Times New Roman" w:cs="宋体"/>
-          <w:sz w:val="24"/>
-          <w:szCs w:val="24"/>
-          <w:lang w:eastAsia="zh-CN" w:bidi="ar-SA"/>
-        </w:rPr>
-      </w:pPr>
-      <w:r>
-        <w:rPr>
-          <w:rFonts w:ascii="Times New Roman" w:eastAsia="宋体" w:hAnsi="Times New Roman" w:cs="宋体"/>
-          <w:sz w:val="24"/>
-          <w:szCs w:val="24"/>
-          <w:lang w:eastAsia="zh-CN" w:bidi="ar-SA"/>
-        </w:rPr>
-        <w:t xml:space="preserve">Set signal information. </w:t>
-      </w:r>
-      <w:proofErr w:type="gramStart"/>
-      <w:r>
-        <w:rPr>
-          <w:rFonts w:ascii="Times New Roman" w:eastAsia="宋体" w:hAnsi="Times New Roman" w:cs="宋体"/>
-          <w:sz w:val="24"/>
-          <w:szCs w:val="24"/>
-          <w:lang w:eastAsia="zh-CN" w:bidi="ar-SA"/>
-        </w:rPr>
-        <w:t xml:space="preserve">Copies a </w:t>
-      </w:r>
-      <w:proofErr w:type="spellStart"/>
+        <w:jc w:val="both"/>
+        <w:rPr>
+          <w:rFonts w:ascii="Times New Roman" w:eastAsia="宋体" w:hAnsi="Times New Roman" w:cs="宋体"/>
+          <w:sz w:val="24"/>
+          <w:szCs w:val="24"/>
+          <w:lang w:eastAsia="zh-CN" w:bidi="ar-SA"/>
+        </w:rPr>
+      </w:pPr>
+      <w:r>
+        <w:rPr>
+          <w:rFonts w:ascii="Times New Roman" w:eastAsia="宋体" w:hAnsi="Times New Roman" w:cs="宋体"/>
+          <w:sz w:val="24"/>
+          <w:szCs w:val="24"/>
+          <w:lang w:eastAsia="zh-CN" w:bidi="ar-SA"/>
+        </w:rPr>
+        <w:t xml:space="preserve">Set signal information. Copies a </w:t>
+      </w:r>
       <w:r>
         <w:rPr>
           <w:rFonts w:ascii="Times New Roman" w:eastAsia="宋体" w:hAnsi="Times New Roman" w:cs="宋体"/>
@@ -1833,7 +1677,6 @@
         </w:rPr>
         <w:t>siginfo_t</w:t>
       </w:r>
-      <w:proofErr w:type="spellEnd"/>
       <w:r>
         <w:rPr>
           <w:rFonts w:ascii="Times New Roman" w:eastAsia="宋体" w:hAnsi="Times New Roman" w:cs="宋体"/>
@@ -1861,19 +1704,8 @@
           <w:szCs w:val="24"/>
           <w:lang w:eastAsia="zh-CN" w:bidi="ar-SA"/>
         </w:rPr>
-        <w:t xml:space="preserve"> in the parent to the child.</w:t>
-      </w:r>
-      <w:proofErr w:type="gramEnd"/>
-      <w:r>
-        <w:rPr>
-          <w:rFonts w:ascii="Times New Roman" w:eastAsia="宋体" w:hAnsi="Times New Roman" w:cs="宋体"/>
-          <w:sz w:val="24"/>
-          <w:szCs w:val="24"/>
-          <w:lang w:eastAsia="zh-CN" w:bidi="ar-SA"/>
-        </w:rPr>
-        <w:t xml:space="preserve"> This will only affect signals that would normally be delivered to the child and were caught by the tracer. It may be difficult to tell these normal signals from synthetic signals generated by </w:t>
-      </w:r>
-      <w:proofErr w:type="gramStart"/>
+        <w:t xml:space="preserve"> in the parent to the child. This will only affect signals that would normally be delivered to the child and were caught by the tracer. It may be difficult to tell these normal signals from synthetic signals generated by </w:t>
+      </w:r>
       <w:r>
         <w:rPr>
           <w:rFonts w:ascii="Times New Roman" w:eastAsia="宋体" w:hAnsi="Times New Roman" w:cs="宋体"/>
@@ -1892,19 +1724,8 @@
           <w:szCs w:val="24"/>
           <w:lang w:eastAsia="zh-CN" w:bidi="ar-SA"/>
         </w:rPr>
-        <w:t>(</w:t>
-      </w:r>
-      <w:proofErr w:type="gramEnd"/>
-      <w:r>
-        <w:rPr>
-          <w:rFonts w:ascii="Times New Roman" w:eastAsia="宋体" w:hAnsi="Times New Roman" w:cs="宋体"/>
-          <w:sz w:val="24"/>
-          <w:szCs w:val="24"/>
-          <w:lang w:eastAsia="zh-CN" w:bidi="ar-SA"/>
-        </w:rPr>
-        <w:t>) itself. (</w:t>
-      </w:r>
-      <w:proofErr w:type="gramStart"/>
+        <w:t>() itself. (</w:t>
+      </w:r>
       <w:r>
         <w:rPr>
           <w:rFonts w:ascii="Times New Roman" w:eastAsia="宋体" w:hAnsi="Times New Roman" w:cs="宋体"/>
@@ -1916,7 +1737,6 @@
         </w:rPr>
         <w:t>addr</w:t>
       </w:r>
-      <w:proofErr w:type="gramEnd"/>
       <w:r>
         <w:rPr>
           <w:rFonts w:ascii="Times New Roman" w:eastAsia="宋体" w:hAnsi="Times New Roman" w:cs="宋体"/>
@@ -1930,6 +1750,7 @@
     <w:p>
       <w:pPr>
         <w:spacing w:after="0" w:line="240" w:lineRule="auto"/>
+        <w:jc w:val="both"/>
         <w:rPr>
           <w:rFonts w:ascii="Times New Roman" w:eastAsia="宋体" w:hAnsi="Times New Roman" w:cs="宋体"/>
           <w:sz w:val="24"/>
@@ -1951,14 +1772,14 @@
       <w:pPr>
         <w:spacing w:after="0" w:line="240" w:lineRule="auto"/>
         <w:ind w:left="720"/>
-        <w:rPr>
-          <w:rFonts w:ascii="Times New Roman" w:eastAsia="宋体" w:hAnsi="Times New Roman" w:cs="宋体"/>
-          <w:sz w:val="24"/>
-          <w:szCs w:val="24"/>
-          <w:lang w:eastAsia="zh-CN" w:bidi="ar-SA"/>
-        </w:rPr>
-      </w:pPr>
-      <w:proofErr w:type="gramStart"/>
+        <w:jc w:val="both"/>
+        <w:rPr>
+          <w:rFonts w:ascii="Times New Roman" w:eastAsia="宋体" w:hAnsi="Times New Roman" w:cs="宋体"/>
+          <w:sz w:val="24"/>
+          <w:szCs w:val="24"/>
+          <w:lang w:eastAsia="zh-CN" w:bidi="ar-SA"/>
+        </w:rPr>
+      </w:pPr>
       <w:r>
         <w:rPr>
           <w:rFonts w:ascii="Times New Roman" w:eastAsia="宋体" w:hAnsi="Times New Roman" w:cs="宋体"/>
@@ -1987,19 +1808,8 @@
           <w:szCs w:val="24"/>
           <w:lang w:eastAsia="zh-CN" w:bidi="ar-SA"/>
         </w:rPr>
-        <w:t xml:space="preserve"> in the parent.</w:t>
-      </w:r>
-      <w:proofErr w:type="gramEnd"/>
-      <w:r>
-        <w:rPr>
-          <w:rFonts w:ascii="Times New Roman" w:eastAsia="宋体" w:hAnsi="Times New Roman" w:cs="宋体"/>
-          <w:sz w:val="24"/>
-          <w:szCs w:val="24"/>
-          <w:lang w:eastAsia="zh-CN" w:bidi="ar-SA"/>
-        </w:rPr>
-        <w:t xml:space="preserve"> (</w:t>
-      </w:r>
-      <w:proofErr w:type="gramStart"/>
+        <w:t xml:space="preserve"> in the parent. (</w:t>
+      </w:r>
       <w:r>
         <w:rPr>
           <w:rFonts w:ascii="Times New Roman" w:eastAsia="宋体" w:hAnsi="Times New Roman" w:cs="宋体"/>
@@ -2011,7 +1821,6 @@
         </w:rPr>
         <w:t>addr</w:t>
       </w:r>
-      <w:proofErr w:type="gramEnd"/>
       <w:r>
         <w:rPr>
           <w:rFonts w:ascii="Times New Roman" w:eastAsia="宋体" w:hAnsi="Times New Roman" w:cs="宋体"/>
@@ -2021,7 +1830,6 @@
         </w:rPr>
         <w:t xml:space="preserve"> is ignored.) </w:t>
       </w:r>
-      <w:proofErr w:type="gramStart"/>
       <w:r>
         <w:rPr>
           <w:rFonts w:ascii="Times New Roman" w:eastAsia="宋体" w:hAnsi="Times New Roman" w:cs="宋体"/>
@@ -2033,7 +1841,6 @@
         </w:rPr>
         <w:t>data</w:t>
       </w:r>
-      <w:proofErr w:type="gramEnd"/>
       <w:r>
         <w:rPr>
           <w:rFonts w:ascii="Times New Roman" w:eastAsia="宋体" w:hAnsi="Times New Roman" w:cs="宋体"/>
@@ -2047,6 +1854,7 @@
     <w:p>
       <w:pPr>
         <w:spacing w:after="0" w:line="240" w:lineRule="auto"/>
+        <w:jc w:val="both"/>
         <w:rPr>
           <w:rFonts w:ascii="Times New Roman" w:eastAsia="宋体" w:hAnsi="Times New Roman" w:cs="宋体"/>
           <w:sz w:val="24"/>
@@ -2068,86 +1876,28 @@
       <w:pPr>
         <w:spacing w:after="0" w:line="240" w:lineRule="auto"/>
         <w:ind w:left="720"/>
-        <w:rPr>
-          <w:rFonts w:ascii="Times New Roman" w:eastAsia="宋体" w:hAnsi="Times New Roman" w:cs="宋体"/>
-          <w:sz w:val="24"/>
-          <w:szCs w:val="24"/>
-          <w:lang w:eastAsia="zh-CN" w:bidi="ar-SA"/>
-        </w:rPr>
-      </w:pPr>
-      <w:r>
-        <w:rPr>
-          <w:rFonts w:ascii="Times New Roman" w:eastAsia="宋体" w:hAnsi="Times New Roman" w:cs="宋体"/>
-          <w:sz w:val="24"/>
-          <w:szCs w:val="24"/>
-          <w:lang w:eastAsia="zh-CN" w:bidi="ar-SA"/>
-        </w:rPr>
-        <w:t xml:space="preserve">When delivering </w:t>
-      </w:r>
-      <w:proofErr w:type="spellStart"/>
-      <w:r>
-        <w:rPr>
-          <w:rFonts w:ascii="Times New Roman" w:eastAsia="宋体" w:hAnsi="Times New Roman" w:cs="宋体"/>
-          <w:sz w:val="24"/>
-          <w:szCs w:val="24"/>
-          <w:lang w:eastAsia="zh-CN" w:bidi="ar-SA"/>
-        </w:rPr>
-        <w:t>syscall</w:t>
-      </w:r>
-      <w:proofErr w:type="spellEnd"/>
-      <w:r>
-        <w:rPr>
-          <w:rFonts w:ascii="Times New Roman" w:eastAsia="宋体" w:hAnsi="Times New Roman" w:cs="宋体"/>
-          <w:sz w:val="24"/>
-          <w:szCs w:val="24"/>
-          <w:lang w:eastAsia="zh-CN" w:bidi="ar-SA"/>
-        </w:rPr>
-        <w:t xml:space="preserve"> traps, set bit 7 in the signal number (i.e., deliver (SIGTRAP | 0x80) </w:t>
-      </w:r>
-      <w:proofErr w:type="gramStart"/>
-      <w:r>
-        <w:rPr>
-          <w:rFonts w:ascii="Times New Roman" w:eastAsia="宋体" w:hAnsi="Times New Roman" w:cs="宋体"/>
-          <w:sz w:val="24"/>
-          <w:szCs w:val="24"/>
-          <w:lang w:eastAsia="zh-CN" w:bidi="ar-SA"/>
-        </w:rPr>
-        <w:t>This</w:t>
-      </w:r>
-      <w:proofErr w:type="gramEnd"/>
-      <w:r>
-        <w:rPr>
-          <w:rFonts w:ascii="Times New Roman" w:eastAsia="宋体" w:hAnsi="Times New Roman" w:cs="宋体"/>
-          <w:sz w:val="24"/>
-          <w:szCs w:val="24"/>
-          <w:lang w:eastAsia="zh-CN" w:bidi="ar-SA"/>
-        </w:rPr>
-        <w:t xml:space="preserve"> makes it easy for the tracer to tell the difference between normal traps and those caused by a </w:t>
-      </w:r>
-      <w:proofErr w:type="spellStart"/>
-      <w:r>
-        <w:rPr>
-          <w:rFonts w:ascii="Times New Roman" w:eastAsia="宋体" w:hAnsi="Times New Roman" w:cs="宋体"/>
-          <w:sz w:val="24"/>
-          <w:szCs w:val="24"/>
-          <w:lang w:eastAsia="zh-CN" w:bidi="ar-SA"/>
-        </w:rPr>
-        <w:t>syscall</w:t>
-      </w:r>
-      <w:proofErr w:type="spellEnd"/>
-      <w:r>
-        <w:rPr>
-          <w:rFonts w:ascii="Times New Roman" w:eastAsia="宋体" w:hAnsi="Times New Roman" w:cs="宋体"/>
-          <w:sz w:val="24"/>
-          <w:szCs w:val="24"/>
-          <w:lang w:eastAsia="zh-CN" w:bidi="ar-SA"/>
-        </w:rPr>
-        <w:t xml:space="preserve">. (PTRACE_O_TRACESYSGOOD may not work on all architectures.) </w:t>
-      </w:r>
-    </w:p>
-    <w:p>
-      <w:pPr>
-        <w:spacing w:after="0" w:line="240" w:lineRule="auto"/>
+        <w:jc w:val="both"/>
+        <w:rPr>
+          <w:rFonts w:ascii="Times New Roman" w:eastAsia="宋体" w:hAnsi="Times New Roman" w:cs="宋体"/>
+          <w:sz w:val="24"/>
+          <w:szCs w:val="24"/>
+          <w:lang w:eastAsia="zh-CN" w:bidi="ar-SA"/>
+        </w:rPr>
+      </w:pPr>
+      <w:r>
+        <w:rPr>
+          <w:rFonts w:ascii="Times New Roman" w:eastAsia="宋体" w:hAnsi="Times New Roman" w:cs="宋体"/>
+          <w:sz w:val="24"/>
+          <w:szCs w:val="24"/>
+          <w:lang w:eastAsia="zh-CN" w:bidi="ar-SA"/>
+        </w:rPr>
+        <w:t xml:space="preserve">When delivering syscall traps, set bit 7 in the signal number (i.e., deliver (SIGTRAP | 0x80) This makes it easy for the tracer to tell the difference between normal traps and those caused by a syscall. (PTRACE_O_TRACESYSGOOD may not work on all architectures.) </w:t>
+      </w:r>
+    </w:p>
+    <w:p>
+      <w:pPr>
+        <w:spacing w:after="0" w:line="240" w:lineRule="auto"/>
+        <w:jc w:val="both"/>
         <w:rPr>
           <w:rFonts w:ascii="Times New Roman" w:eastAsia="宋体" w:hAnsi="Times New Roman" w:cs="宋体"/>
           <w:sz w:val="24"/>
@@ -2169,6 +1919,7 @@
       <w:pPr>
         <w:spacing w:after="0" w:line="240" w:lineRule="auto"/>
         <w:ind w:left="720"/>
+        <w:jc w:val="both"/>
         <w:rPr>
           <w:rFonts w:ascii="Times New Roman" w:eastAsia="宋体" w:hAnsi="Times New Roman" w:cs="宋体"/>
           <w:sz w:val="24"/>
@@ -2185,7 +1936,6 @@
         </w:rPr>
         <w:t xml:space="preserve">Stop the child at the next </w:t>
       </w:r>
-      <w:proofErr w:type="gramStart"/>
       <w:r>
         <w:rPr>
           <w:rFonts w:ascii="Times New Roman" w:eastAsia="宋体" w:hAnsi="Times New Roman" w:cs="宋体"/>
@@ -2204,42 +1954,13 @@
           <w:szCs w:val="24"/>
           <w:lang w:eastAsia="zh-CN" w:bidi="ar-SA"/>
         </w:rPr>
-        <w:t>(</w:t>
-      </w:r>
-      <w:proofErr w:type="gramEnd"/>
-      <w:r>
-        <w:rPr>
-          <w:rFonts w:ascii="Times New Roman" w:eastAsia="宋体" w:hAnsi="Times New Roman" w:cs="宋体"/>
-          <w:sz w:val="24"/>
-          <w:szCs w:val="24"/>
-          <w:lang w:eastAsia="zh-CN" w:bidi="ar-SA"/>
-        </w:rPr>
-        <w:t xml:space="preserve">) call with SIGTRAP | PTRACE_EVENT_FORK &lt;&lt; 8 and automatically start tracing the newly </w:t>
-      </w:r>
-      <w:proofErr w:type="spellStart"/>
-      <w:r>
-        <w:rPr>
-          <w:rFonts w:ascii="Times New Roman" w:eastAsia="宋体" w:hAnsi="Times New Roman" w:cs="宋体"/>
-          <w:sz w:val="24"/>
-          <w:szCs w:val="24"/>
-          <w:lang w:eastAsia="zh-CN" w:bidi="ar-SA"/>
-        </w:rPr>
-        <w:t>forked</w:t>
-      </w:r>
-      <w:proofErr w:type="spellEnd"/>
-      <w:r>
-        <w:rPr>
-          <w:rFonts w:ascii="Times New Roman" w:eastAsia="宋体" w:hAnsi="Times New Roman" w:cs="宋体"/>
-          <w:sz w:val="24"/>
-          <w:szCs w:val="24"/>
-          <w:lang w:eastAsia="zh-CN" w:bidi="ar-SA"/>
-        </w:rPr>
-        <w:t xml:space="preserve"> process, which will start with a SIGSTOP. The PID for the new process can be retrieved with PTRACE_GETEVENTMSG. </w:t>
-      </w:r>
-    </w:p>
-    <w:p>
-      <w:pPr>
-        <w:spacing w:after="0" w:line="240" w:lineRule="auto"/>
+        <w:t xml:space="preserve">() call with SIGTRAP | PTRACE_EVENT_FORK &lt;&lt; 8 and automatically start tracing the newly forked process, which will start with a SIGSTOP. The PID for the new process can be retrieved with PTRACE_GETEVENTMSG. </w:t>
+      </w:r>
+    </w:p>
+    <w:p>
+      <w:pPr>
+        <w:spacing w:after="0" w:line="240" w:lineRule="auto"/>
+        <w:jc w:val="both"/>
         <w:rPr>
           <w:rFonts w:ascii="Times New Roman" w:eastAsia="宋体" w:hAnsi="Times New Roman" w:cs="宋体"/>
           <w:sz w:val="24"/>
@@ -2261,6 +1982,7 @@
       <w:pPr>
         <w:spacing w:after="0" w:line="240" w:lineRule="auto"/>
         <w:ind w:left="720"/>
+        <w:jc w:val="both"/>
         <w:rPr>
           <w:rFonts w:ascii="Times New Roman" w:eastAsia="宋体" w:hAnsi="Times New Roman" w:cs="宋体"/>
           <w:sz w:val="24"/>
@@ -2277,8 +1999,6 @@
         </w:rPr>
         <w:t xml:space="preserve">Stop the child at the next </w:t>
       </w:r>
-      <w:proofErr w:type="spellStart"/>
-      <w:proofErr w:type="gramStart"/>
       <w:r>
         <w:rPr>
           <w:rFonts w:ascii="Times New Roman" w:eastAsia="宋体" w:hAnsi="Times New Roman" w:cs="宋体"/>
@@ -2290,50 +2010,20 @@
         </w:rPr>
         <w:t>vfork</w:t>
       </w:r>
-      <w:proofErr w:type="spellEnd"/>
-      <w:r>
-        <w:rPr>
-          <w:rFonts w:ascii="Times New Roman" w:eastAsia="宋体" w:hAnsi="Times New Roman" w:cs="宋体"/>
-          <w:sz w:val="24"/>
-          <w:szCs w:val="24"/>
-          <w:lang w:eastAsia="zh-CN" w:bidi="ar-SA"/>
-        </w:rPr>
-        <w:t>(</w:t>
-      </w:r>
-      <w:proofErr w:type="gramEnd"/>
-      <w:r>
-        <w:rPr>
-          <w:rFonts w:ascii="Times New Roman" w:eastAsia="宋体" w:hAnsi="Times New Roman" w:cs="宋体"/>
-          <w:sz w:val="24"/>
-          <w:szCs w:val="24"/>
-          <w:lang w:eastAsia="zh-CN" w:bidi="ar-SA"/>
-        </w:rPr>
-        <w:t xml:space="preserve">) call with SIGTRAP | PTRACE_EVENT_VFORK &lt;&lt; 8 and automatically start tracing the newly </w:t>
-      </w:r>
-      <w:proofErr w:type="spellStart"/>
-      <w:r>
-        <w:rPr>
-          <w:rFonts w:ascii="Times New Roman" w:eastAsia="宋体" w:hAnsi="Times New Roman" w:cs="宋体"/>
-          <w:sz w:val="24"/>
-          <w:szCs w:val="24"/>
-          <w:lang w:eastAsia="zh-CN" w:bidi="ar-SA"/>
-        </w:rPr>
-        <w:t>vforked</w:t>
-      </w:r>
-      <w:proofErr w:type="spellEnd"/>
-      <w:r>
-        <w:rPr>
-          <w:rFonts w:ascii="Times New Roman" w:eastAsia="宋体" w:hAnsi="Times New Roman" w:cs="宋体"/>
-          <w:sz w:val="24"/>
-          <w:szCs w:val="24"/>
-          <w:lang w:eastAsia="zh-CN" w:bidi="ar-SA"/>
-        </w:rPr>
-        <w:t xml:space="preserve"> process, which will start with a SIGSTOP. The PID for the new process can be retrieved with PTRACE_GETEVENTMSG. </w:t>
-      </w:r>
-    </w:p>
-    <w:p>
-      <w:pPr>
-        <w:spacing w:after="0" w:line="240" w:lineRule="auto"/>
+      <w:r>
+        <w:rPr>
+          <w:rFonts w:ascii="Times New Roman" w:eastAsia="宋体" w:hAnsi="Times New Roman" w:cs="宋体"/>
+          <w:sz w:val="24"/>
+          <w:szCs w:val="24"/>
+          <w:lang w:eastAsia="zh-CN" w:bidi="ar-SA"/>
+        </w:rPr>
+        <w:t xml:space="preserve">() call with SIGTRAP | PTRACE_EVENT_VFORK &lt;&lt; 8 and automatically start tracing the newly vforked process, which will start with a SIGSTOP. The PID for the new process can be retrieved with PTRACE_GETEVENTMSG. </w:t>
+      </w:r>
+    </w:p>
+    <w:p>
+      <w:pPr>
+        <w:spacing w:after="0" w:line="240" w:lineRule="auto"/>
+        <w:jc w:val="both"/>
         <w:rPr>
           <w:rFonts w:ascii="Times New Roman" w:eastAsia="宋体" w:hAnsi="Times New Roman" w:cs="宋体"/>
           <w:sz w:val="24"/>
@@ -2355,6 +2045,7 @@
       <w:pPr>
         <w:spacing w:after="0" w:line="240" w:lineRule="auto"/>
         <w:ind w:left="720"/>
+        <w:jc w:val="both"/>
         <w:rPr>
           <w:rFonts w:ascii="Times New Roman" w:eastAsia="宋体" w:hAnsi="Times New Roman" w:cs="宋体"/>
           <w:sz w:val="24"/>
@@ -2371,7 +2062,6 @@
         </w:rPr>
         <w:t xml:space="preserve">Stop the child at the next </w:t>
       </w:r>
-      <w:proofErr w:type="gramStart"/>
       <w:r>
         <w:rPr>
           <w:rFonts w:ascii="Times New Roman" w:eastAsia="宋体" w:hAnsi="Times New Roman" w:cs="宋体"/>
@@ -2390,19 +2080,8 @@
           <w:szCs w:val="24"/>
           <w:lang w:eastAsia="zh-CN" w:bidi="ar-SA"/>
         </w:rPr>
-        <w:t>(</w:t>
-      </w:r>
-      <w:proofErr w:type="gramEnd"/>
-      <w:r>
-        <w:rPr>
-          <w:rFonts w:ascii="Times New Roman" w:eastAsia="宋体" w:hAnsi="Times New Roman" w:cs="宋体"/>
-          <w:sz w:val="24"/>
-          <w:szCs w:val="24"/>
-          <w:lang w:eastAsia="zh-CN" w:bidi="ar-SA"/>
-        </w:rPr>
-        <w:t xml:space="preserve">) call with SIGTRAP | PTRACE_EVENT_CLONE &lt;&lt; 8 and automatically start tracing the newly cloned process, which will start with a SIGSTOP. The PID for the new process can be retrieved with PTRACE_GETEVENTMSG. This option may not catch </w:t>
-      </w:r>
-      <w:proofErr w:type="gramStart"/>
+        <w:t xml:space="preserve">() call with SIGTRAP | PTRACE_EVENT_CLONE &lt;&lt; 8 and automatically start tracing the newly cloned process, which will start with a SIGSTOP. The PID for the new process can be retrieved with PTRACE_GETEVENTMSG. This option may not catch </w:t>
+      </w:r>
       <w:r>
         <w:rPr>
           <w:rFonts w:ascii="Times New Roman" w:eastAsia="宋体" w:hAnsi="Times New Roman" w:cs="宋体"/>
@@ -2421,19 +2100,8 @@
           <w:szCs w:val="24"/>
           <w:lang w:eastAsia="zh-CN" w:bidi="ar-SA"/>
         </w:rPr>
-        <w:t>(</w:t>
-      </w:r>
-      <w:proofErr w:type="gramEnd"/>
-      <w:r>
-        <w:rPr>
-          <w:rFonts w:ascii="Times New Roman" w:eastAsia="宋体" w:hAnsi="Times New Roman" w:cs="宋体"/>
-          <w:sz w:val="24"/>
-          <w:szCs w:val="24"/>
-          <w:lang w:eastAsia="zh-CN" w:bidi="ar-SA"/>
-        </w:rPr>
-        <w:t xml:space="preserve">) calls in all cases. If the child calls </w:t>
-      </w:r>
-      <w:proofErr w:type="gramStart"/>
+        <w:t xml:space="preserve">() calls in all cases. If the child calls </w:t>
+      </w:r>
       <w:r>
         <w:rPr>
           <w:rFonts w:ascii="Times New Roman" w:eastAsia="宋体" w:hAnsi="Times New Roman" w:cs="宋体"/>
@@ -2452,17 +2120,7 @@
           <w:szCs w:val="24"/>
           <w:lang w:eastAsia="zh-CN" w:bidi="ar-SA"/>
         </w:rPr>
-        <w:t>(</w:t>
-      </w:r>
-      <w:proofErr w:type="gramEnd"/>
-      <w:r>
-        <w:rPr>
-          <w:rFonts w:ascii="Times New Roman" w:eastAsia="宋体" w:hAnsi="Times New Roman" w:cs="宋体"/>
-          <w:sz w:val="24"/>
-          <w:szCs w:val="24"/>
-          <w:lang w:eastAsia="zh-CN" w:bidi="ar-SA"/>
-        </w:rPr>
-        <w:t xml:space="preserve">) with the CLONE_VFORK flag, PTRACE_EVENT_VFORK will be delivered instead if PTRACE_O_TRACEVFORK is set; otherwise if the child calls </w:t>
+        <w:t xml:space="preserve">() with the CLONE_VFORK flag, PTRACE_EVENT_VFORK will be delivered instead if PTRACE_O_TRACEVFORK is set; otherwise if the child calls </w:t>
       </w:r>
       <w:r>
         <w:rPr>
@@ -2488,6 +2146,7 @@
     <w:p>
       <w:pPr>
         <w:spacing w:after="0" w:line="240" w:lineRule="auto"/>
+        <w:jc w:val="both"/>
         <w:rPr>
           <w:rFonts w:ascii="Times New Roman" w:eastAsia="宋体" w:hAnsi="Times New Roman" w:cs="宋体"/>
           <w:sz w:val="24"/>
@@ -2509,6 +2168,7 @@
       <w:pPr>
         <w:spacing w:after="0" w:line="240" w:lineRule="auto"/>
         <w:ind w:left="720"/>
+        <w:jc w:val="both"/>
         <w:rPr>
           <w:rFonts w:ascii="Times New Roman" w:eastAsia="宋体" w:hAnsi="Times New Roman" w:cs="宋体"/>
           <w:sz w:val="24"/>
@@ -2525,7 +2185,6 @@
         </w:rPr>
         <w:t xml:space="preserve">Stop the child at the next </w:t>
       </w:r>
-      <w:proofErr w:type="gramStart"/>
       <w:r>
         <w:rPr>
           <w:rFonts w:ascii="Times New Roman" w:eastAsia="宋体" w:hAnsi="Times New Roman" w:cs="宋体"/>
@@ -2544,22 +2203,13 @@
           <w:szCs w:val="24"/>
           <w:lang w:eastAsia="zh-CN" w:bidi="ar-SA"/>
         </w:rPr>
-        <w:t>(</w:t>
-      </w:r>
-      <w:proofErr w:type="gramEnd"/>
-      <w:r>
-        <w:rPr>
-          <w:rFonts w:ascii="Times New Roman" w:eastAsia="宋体" w:hAnsi="Times New Roman" w:cs="宋体"/>
-          <w:sz w:val="24"/>
-          <w:szCs w:val="24"/>
-          <w:lang w:eastAsia="zh-CN" w:bidi="ar-SA"/>
-        </w:rPr>
-        <w:t xml:space="preserve">) call with SIGTRAP | PTRACE_EVENT_EXEC &lt;&lt; 8. </w:t>
-      </w:r>
-    </w:p>
-    <w:p>
-      <w:pPr>
-        <w:spacing w:after="0" w:line="240" w:lineRule="auto"/>
+        <w:t xml:space="preserve">() call with SIGTRAP | PTRACE_EVENT_EXEC &lt;&lt; 8. </w:t>
+      </w:r>
+    </w:p>
+    <w:p>
+      <w:pPr>
+        <w:spacing w:after="0" w:line="240" w:lineRule="auto"/>
+        <w:jc w:val="both"/>
         <w:rPr>
           <w:rFonts w:ascii="Times New Roman" w:eastAsia="宋体" w:hAnsi="Times New Roman" w:cs="宋体"/>
           <w:sz w:val="24"/>
@@ -2581,6 +2231,7 @@
       <w:pPr>
         <w:spacing w:after="0" w:line="240" w:lineRule="auto"/>
         <w:ind w:left="720"/>
+        <w:jc w:val="both"/>
         <w:rPr>
           <w:rFonts w:ascii="Times New Roman" w:eastAsia="宋体" w:hAnsi="Times New Roman" w:cs="宋体"/>
           <w:sz w:val="24"/>
@@ -2597,8 +2248,6 @@
         </w:rPr>
         <w:t xml:space="preserve">Stop the child at the completion of the next </w:t>
       </w:r>
-      <w:proofErr w:type="spellStart"/>
-      <w:proofErr w:type="gramStart"/>
       <w:r>
         <w:rPr>
           <w:rFonts w:ascii="Times New Roman" w:eastAsia="宋体" w:hAnsi="Times New Roman" w:cs="宋体"/>
@@ -2610,30 +2259,20 @@
         </w:rPr>
         <w:t>vfork</w:t>
       </w:r>
-      <w:proofErr w:type="spellEnd"/>
-      <w:r>
-        <w:rPr>
-          <w:rFonts w:ascii="Times New Roman" w:eastAsia="宋体" w:hAnsi="Times New Roman" w:cs="宋体"/>
-          <w:sz w:val="24"/>
-          <w:szCs w:val="24"/>
-          <w:lang w:eastAsia="zh-CN" w:bidi="ar-SA"/>
-        </w:rPr>
-        <w:t>(</w:t>
-      </w:r>
-      <w:proofErr w:type="gramEnd"/>
-      <w:r>
-        <w:rPr>
-          <w:rFonts w:ascii="Times New Roman" w:eastAsia="宋体" w:hAnsi="Times New Roman" w:cs="宋体"/>
-          <w:sz w:val="24"/>
-          <w:szCs w:val="24"/>
-          <w:lang w:eastAsia="zh-CN" w:bidi="ar-SA"/>
-        </w:rPr>
-        <w:t xml:space="preserve">) call with SIGTRAP | PTRACE_EVENT_VFORK_DONE &lt;&lt; 8. </w:t>
-      </w:r>
-    </w:p>
-    <w:p>
-      <w:pPr>
-        <w:spacing w:after="0" w:line="240" w:lineRule="auto"/>
+      <w:r>
+        <w:rPr>
+          <w:rFonts w:ascii="Times New Roman" w:eastAsia="宋体" w:hAnsi="Times New Roman" w:cs="宋体"/>
+          <w:sz w:val="24"/>
+          <w:szCs w:val="24"/>
+          <w:lang w:eastAsia="zh-CN" w:bidi="ar-SA"/>
+        </w:rPr>
+        <w:t xml:space="preserve">() call with SIGTRAP | PTRACE_EVENT_VFORK_DONE &lt;&lt; 8. </w:t>
+      </w:r>
+    </w:p>
+    <w:p>
+      <w:pPr>
+        <w:spacing w:after="0" w:line="240" w:lineRule="auto"/>
+        <w:jc w:val="both"/>
         <w:rPr>
           <w:rFonts w:ascii="Times New Roman" w:eastAsia="宋体" w:hAnsi="Times New Roman" w:cs="宋体"/>
           <w:sz w:val="24"/>
@@ -2655,6 +2294,7 @@
       <w:pPr>
         <w:spacing w:after="0" w:line="240" w:lineRule="auto"/>
         <w:ind w:left="720"/>
+        <w:jc w:val="both"/>
         <w:rPr>
           <w:rFonts w:ascii="Times New Roman" w:eastAsia="宋体" w:hAnsi="Times New Roman" w:cs="宋体"/>
           <w:sz w:val="24"/>
@@ -2675,6 +2315,7 @@
     <w:p>
       <w:pPr>
         <w:spacing w:after="0" w:line="240" w:lineRule="auto"/>
+        <w:jc w:val="both"/>
         <w:rPr>
           <w:rFonts w:ascii="Times New Roman" w:eastAsia="宋体" w:hAnsi="Times New Roman" w:cs="宋体"/>
           <w:sz w:val="24"/>
@@ -2696,6 +2337,7 @@
       <w:pPr>
         <w:spacing w:after="0" w:line="240" w:lineRule="auto"/>
         <w:ind w:left="720"/>
+        <w:jc w:val="both"/>
         <w:rPr>
           <w:rFonts w:ascii="Times New Roman" w:eastAsia="宋体" w:hAnsi="Times New Roman" w:cs="宋体"/>
           <w:sz w:val="24"/>
@@ -2762,7 +2404,6 @@
         <w:lastRenderedPageBreak/>
         <w:t>PTRACE_EVENT_FORK, PTRACE_EVENT_VFORK and PTRACE_EVENT_CLONE this is the PID of the new process. (</w:t>
       </w:r>
-      <w:proofErr w:type="gramStart"/>
       <w:r>
         <w:rPr>
           <w:rFonts w:ascii="Times New Roman" w:eastAsia="宋体" w:hAnsi="Times New Roman" w:cs="宋体"/>
@@ -2774,7 +2415,6 @@
         </w:rPr>
         <w:t>addr</w:t>
       </w:r>
-      <w:proofErr w:type="gramEnd"/>
       <w:r>
         <w:rPr>
           <w:rFonts w:ascii="Times New Roman" w:eastAsia="宋体" w:hAnsi="Times New Roman" w:cs="宋体"/>
@@ -2788,45 +2428,59 @@
     <w:p>
       <w:pPr>
         <w:spacing w:after="0" w:line="240" w:lineRule="auto"/>
-        <w:rPr>
-          <w:rFonts w:ascii="Times New Roman" w:eastAsia="宋体" w:hAnsi="Times New Roman" w:cs="宋体"/>
-          <w:sz w:val="24"/>
-          <w:szCs w:val="24"/>
-          <w:lang w:eastAsia="zh-CN" w:bidi="ar-SA"/>
-        </w:rPr>
-      </w:pPr>
-      <w:r>
-        <w:rPr>
-          <w:rFonts w:ascii="Times New Roman" w:eastAsia="宋体" w:hAnsi="Times New Roman" w:cs="宋体"/>
-          <w:sz w:val="24"/>
-          <w:szCs w:val="24"/>
-          <w:lang w:eastAsia="zh-CN" w:bidi="ar-SA"/>
-        </w:rPr>
-        <w:t xml:space="preserve">PTRACE_CONT </w:t>
+        <w:jc w:val="both"/>
+        <w:rPr>
+          <w:rFonts w:ascii="Times New Roman" w:eastAsia="宋体" w:hAnsi="Times New Roman" w:cs="宋体"/>
+          <w:color w:val="FF0000"/>
+          <w:sz w:val="24"/>
+          <w:szCs w:val="24"/>
+          <w:lang w:eastAsia="zh-CN" w:bidi="ar-SA"/>
+        </w:rPr>
+      </w:pPr>
+      <w:r>
+        <w:rPr>
+          <w:rFonts w:ascii="Times New Roman" w:eastAsia="宋体" w:hAnsi="Times New Roman" w:cs="宋体"/>
+          <w:color w:val="FF0000"/>
+          <w:sz w:val="24"/>
+          <w:szCs w:val="24"/>
+          <w:highlight w:val="yellow"/>
+          <w:lang w:eastAsia="zh-CN" w:bidi="ar-SA"/>
+        </w:rPr>
+        <w:t>PTRACE_CONT</w:t>
+      </w:r>
+      <w:r>
+        <w:rPr>
+          <w:rFonts w:ascii="Times New Roman" w:eastAsia="宋体" w:hAnsi="Times New Roman" w:cs="宋体"/>
+          <w:color w:val="FF0000"/>
+          <w:sz w:val="24"/>
+          <w:szCs w:val="24"/>
+          <w:lang w:eastAsia="zh-CN" w:bidi="ar-SA"/>
+        </w:rPr>
+        <w:t xml:space="preserve"> </w:t>
       </w:r>
     </w:p>
     <w:p>
       <w:pPr>
         <w:spacing w:after="0" w:line="240" w:lineRule="auto"/>
         <w:ind w:left="720"/>
-        <w:rPr>
-          <w:rFonts w:ascii="Times New Roman" w:eastAsia="宋体" w:hAnsi="Times New Roman" w:cs="宋体"/>
-          <w:sz w:val="24"/>
-          <w:szCs w:val="24"/>
-          <w:lang w:eastAsia="zh-CN" w:bidi="ar-SA"/>
-        </w:rPr>
-      </w:pPr>
-      <w:proofErr w:type="gramStart"/>
-      <w:r>
-        <w:rPr>
-          <w:rFonts w:ascii="Times New Roman" w:eastAsia="宋体" w:hAnsi="Times New Roman" w:cs="宋体"/>
+        <w:jc w:val="both"/>
+        <w:rPr>
+          <w:rFonts w:ascii="Times New Roman" w:eastAsia="宋体" w:hAnsi="Times New Roman" w:cs="宋体"/>
+          <w:sz w:val="24"/>
+          <w:szCs w:val="24"/>
+          <w:lang w:eastAsia="zh-CN" w:bidi="ar-SA"/>
+        </w:rPr>
+      </w:pPr>
+      <w:r>
+        <w:rPr>
+          <w:rFonts w:ascii="Times New Roman" w:eastAsia="宋体" w:hAnsi="Times New Roman" w:cs="宋体"/>
+          <w:color w:val="FF0000"/>
           <w:sz w:val="24"/>
           <w:szCs w:val="24"/>
           <w:lang w:eastAsia="zh-CN" w:bidi="ar-SA"/>
         </w:rPr>
         <w:t>Restarts the stopped child process.</w:t>
       </w:r>
-      <w:proofErr w:type="gramEnd"/>
       <w:r>
         <w:rPr>
           <w:rFonts w:ascii="Times New Roman" w:eastAsia="宋体" w:hAnsi="Times New Roman" w:cs="宋体"/>
@@ -2856,7 +2510,6 @@
         </w:rPr>
         <w:t xml:space="preserve"> is non-zero and not SIGSTOP, it is interpreted as a signal to be delivered to the child; otherwise, no signal is delivered. Thus, for example, the parent can control whether a signal sent to the child is delivered or not. (</w:t>
       </w:r>
-      <w:proofErr w:type="gramStart"/>
       <w:r>
         <w:rPr>
           <w:rFonts w:ascii="Times New Roman" w:eastAsia="宋体" w:hAnsi="Times New Roman" w:cs="宋体"/>
@@ -2868,7 +2521,6 @@
         </w:rPr>
         <w:t>addr</w:t>
       </w:r>
-      <w:proofErr w:type="gramEnd"/>
       <w:r>
         <w:rPr>
           <w:rFonts w:ascii="Times New Roman" w:eastAsia="宋体" w:hAnsi="Times New Roman" w:cs="宋体"/>
@@ -2882,44 +2534,66 @@
     <w:p>
       <w:pPr>
         <w:spacing w:after="0" w:line="240" w:lineRule="auto"/>
-        <w:rPr>
-          <w:rFonts w:ascii="Times New Roman" w:eastAsia="宋体" w:hAnsi="Times New Roman" w:cs="宋体"/>
-          <w:sz w:val="24"/>
-          <w:szCs w:val="24"/>
-          <w:lang w:eastAsia="zh-CN" w:bidi="ar-SA"/>
-        </w:rPr>
-      </w:pPr>
-      <w:r>
-        <w:rPr>
-          <w:rFonts w:ascii="Times New Roman" w:eastAsia="宋体" w:hAnsi="Times New Roman" w:cs="宋体"/>
-          <w:sz w:val="24"/>
-          <w:szCs w:val="24"/>
-          <w:lang w:eastAsia="zh-CN" w:bidi="ar-SA"/>
-        </w:rPr>
-        <w:t xml:space="preserve">PTRACE_SYSCALL, PTRACE_SINGLESTEP </w:t>
+        <w:jc w:val="both"/>
+        <w:rPr>
+          <w:rFonts w:ascii="Times New Roman" w:eastAsia="宋体" w:hAnsi="Times New Roman" w:cs="宋体"/>
+          <w:sz w:val="24"/>
+          <w:szCs w:val="24"/>
+          <w:lang w:eastAsia="zh-CN" w:bidi="ar-SA"/>
+        </w:rPr>
+      </w:pPr>
+      <w:r>
+        <w:rPr>
+          <w:rFonts w:ascii="Times New Roman" w:eastAsia="宋体" w:hAnsi="Times New Roman" w:cs="宋体"/>
+          <w:color w:val="FF0000"/>
+          <w:sz w:val="24"/>
+          <w:szCs w:val="24"/>
+          <w:highlight w:val="yellow"/>
+          <w:lang w:eastAsia="zh-CN" w:bidi="ar-SA"/>
+        </w:rPr>
+        <w:t>PTRACE_SYSCALL</w:t>
+      </w:r>
+      <w:r>
+        <w:rPr>
+          <w:rFonts w:ascii="Times New Roman" w:eastAsia="宋体" w:hAnsi="Times New Roman" w:cs="宋体"/>
+          <w:sz w:val="24"/>
+          <w:szCs w:val="24"/>
+          <w:lang w:eastAsia="zh-CN" w:bidi="ar-SA"/>
+        </w:rPr>
+        <w:t xml:space="preserve">, PTRACE_SINGLESTEP </w:t>
       </w:r>
     </w:p>
     <w:p>
       <w:pPr>
         <w:spacing w:after="0" w:line="240" w:lineRule="auto"/>
         <w:ind w:left="720"/>
-        <w:rPr>
-          <w:rFonts w:ascii="Times New Roman" w:eastAsia="宋体" w:hAnsi="Times New Roman" w:cs="宋体"/>
-          <w:sz w:val="24"/>
-          <w:szCs w:val="24"/>
-          <w:lang w:eastAsia="zh-CN" w:bidi="ar-SA"/>
-        </w:rPr>
-      </w:pPr>
-      <w:r>
-        <w:rPr>
-          <w:rFonts w:ascii="Times New Roman" w:eastAsia="宋体" w:hAnsi="Times New Roman" w:cs="宋体"/>
-          <w:sz w:val="24"/>
-          <w:szCs w:val="24"/>
-          <w:lang w:eastAsia="zh-CN" w:bidi="ar-SA"/>
-        </w:rPr>
-        <w:t>Restarts the stopped child as for PTRACE_CONT, but arranges for the child to be stopped at the next entry to or exit from a system call, or after execution of a single instruction, respectively. (The child will also, as usual, be stopped upon receipt of a signal.) From the parent's perspective, the child will appear to have been stopped by receipt of a SIGTRAP. So, for PTRACE_SYSCALL, for example, the idea is to inspect the arguments to the system call at the first stop, then do another PTRACE_SYSCALL and inspect the return value of the system call at the second stop. (</w:t>
-      </w:r>
-      <w:proofErr w:type="gramStart"/>
+        <w:jc w:val="both"/>
+        <w:rPr>
+          <w:rFonts w:ascii="Times New Roman" w:eastAsia="宋体" w:hAnsi="Times New Roman" w:cs="宋体"/>
+          <w:sz w:val="24"/>
+          <w:szCs w:val="24"/>
+          <w:lang w:eastAsia="zh-CN" w:bidi="ar-SA"/>
+        </w:rPr>
+      </w:pPr>
+      <w:r>
+        <w:rPr>
+          <w:rFonts w:ascii="Times New Roman" w:eastAsia="宋体" w:hAnsi="Times New Roman" w:cs="宋体"/>
+          <w:color w:val="FF0000"/>
+          <w:sz w:val="24"/>
+          <w:szCs w:val="24"/>
+          <w:lang w:eastAsia="zh-CN" w:bidi="ar-SA"/>
+        </w:rPr>
+        <w:t>Restarts the stopped child as for PTRACE_CONT, but arranges for the child to be stopped at the next entry to or exit from a system call, or after execution of a single instruction, respectively.</w:t>
+      </w:r>
+      <w:r>
+        <w:rPr>
+          <w:rFonts w:ascii="Times New Roman" w:eastAsia="宋体" w:hAnsi="Times New Roman" w:cs="宋体"/>
+          <w:sz w:val="24"/>
+          <w:szCs w:val="24"/>
+          <w:lang w:eastAsia="zh-CN" w:bidi="ar-SA"/>
+        </w:rPr>
+        <w:t xml:space="preserve"> (The child will also, as usual, be stopped upon receipt of a signal.) From the parent's perspective, the child will appear to have been stopped by receipt of a SIGTRAP. So, for PTRACE_SYSCALL, for example, the idea is to inspect the arguments to the system call at the first stop, then do another PTRACE_SYSCALL and inspect the return value of the system call at the second stop. (</w:t>
+      </w:r>
       <w:r>
         <w:rPr>
           <w:rFonts w:ascii="Times New Roman" w:eastAsia="宋体" w:hAnsi="Times New Roman" w:cs="宋体"/>
@@ -2931,7 +2605,6 @@
         </w:rPr>
         <w:t>addr</w:t>
       </w:r>
-      <w:proofErr w:type="gramEnd"/>
       <w:r>
         <w:rPr>
           <w:rFonts w:ascii="Times New Roman" w:eastAsia="宋体" w:hAnsi="Times New Roman" w:cs="宋体"/>
@@ -2945,6 +2618,7 @@
     <w:p>
       <w:pPr>
         <w:spacing w:after="0" w:line="240" w:lineRule="auto"/>
+        <w:jc w:val="both"/>
         <w:rPr>
           <w:rFonts w:ascii="Times New Roman" w:eastAsia="宋体" w:hAnsi="Times New Roman" w:cs="宋体"/>
           <w:sz w:val="24"/>
@@ -2966,123 +2640,23 @@
       <w:pPr>
         <w:spacing w:after="0" w:line="240" w:lineRule="auto"/>
         <w:ind w:left="720"/>
-        <w:rPr>
-          <w:rFonts w:ascii="Times New Roman" w:eastAsia="宋体" w:hAnsi="Times New Roman" w:cs="宋体"/>
-          <w:sz w:val="24"/>
-          <w:szCs w:val="24"/>
-          <w:lang w:eastAsia="zh-CN" w:bidi="ar-SA"/>
-        </w:rPr>
-      </w:pPr>
-      <w:r>
-        <w:rPr>
-          <w:rFonts w:ascii="Times New Roman" w:eastAsia="宋体" w:hAnsi="Times New Roman" w:cs="宋体"/>
-          <w:sz w:val="24"/>
-          <w:szCs w:val="24"/>
-          <w:lang w:eastAsia="zh-CN" w:bidi="ar-SA"/>
-        </w:rPr>
-        <w:t xml:space="preserve">For PTRACE_SYSEMU, continue and stop on entry to the next </w:t>
-      </w:r>
-      <w:proofErr w:type="spellStart"/>
-      <w:r>
-        <w:rPr>
-          <w:rFonts w:ascii="Times New Roman" w:eastAsia="宋体" w:hAnsi="Times New Roman" w:cs="宋体"/>
-          <w:sz w:val="24"/>
-          <w:szCs w:val="24"/>
-          <w:lang w:eastAsia="zh-CN" w:bidi="ar-SA"/>
-        </w:rPr>
-        <w:t>syscall</w:t>
-      </w:r>
-      <w:proofErr w:type="spellEnd"/>
-      <w:r>
-        <w:rPr>
-          <w:rFonts w:ascii="Times New Roman" w:eastAsia="宋体" w:hAnsi="Times New Roman" w:cs="宋体"/>
-          <w:sz w:val="24"/>
-          <w:szCs w:val="24"/>
-          <w:lang w:eastAsia="zh-CN" w:bidi="ar-SA"/>
-        </w:rPr>
-        <w:t xml:space="preserve">, which will not be executed. For PTRACE_SYSEMU_SINGLESTEP, do the same but also </w:t>
-      </w:r>
-      <w:proofErr w:type="spellStart"/>
-      <w:r>
-        <w:rPr>
-          <w:rFonts w:ascii="Times New Roman" w:eastAsia="宋体" w:hAnsi="Times New Roman" w:cs="宋体"/>
-          <w:sz w:val="24"/>
-          <w:szCs w:val="24"/>
-          <w:lang w:eastAsia="zh-CN" w:bidi="ar-SA"/>
-        </w:rPr>
-        <w:t>singlestep</w:t>
-      </w:r>
-      <w:proofErr w:type="spellEnd"/>
-      <w:r>
-        <w:rPr>
-          <w:rFonts w:ascii="Times New Roman" w:eastAsia="宋体" w:hAnsi="Times New Roman" w:cs="宋体"/>
-          <w:sz w:val="24"/>
-          <w:szCs w:val="24"/>
-          <w:lang w:eastAsia="zh-CN" w:bidi="ar-SA"/>
-        </w:rPr>
-        <w:t xml:space="preserve"> if not a </w:t>
-      </w:r>
-      <w:proofErr w:type="spellStart"/>
-      <w:r>
-        <w:rPr>
-          <w:rFonts w:ascii="Times New Roman" w:eastAsia="宋体" w:hAnsi="Times New Roman" w:cs="宋体"/>
-          <w:sz w:val="24"/>
-          <w:szCs w:val="24"/>
-          <w:lang w:eastAsia="zh-CN" w:bidi="ar-SA"/>
-        </w:rPr>
-        <w:t>syscall</w:t>
-      </w:r>
-      <w:proofErr w:type="spellEnd"/>
-      <w:r>
-        <w:rPr>
-          <w:rFonts w:ascii="Times New Roman" w:eastAsia="宋体" w:hAnsi="Times New Roman" w:cs="宋体"/>
-          <w:sz w:val="24"/>
-          <w:szCs w:val="24"/>
-          <w:lang w:eastAsia="zh-CN" w:bidi="ar-SA"/>
-        </w:rPr>
-        <w:t xml:space="preserve">. This call is used by programs like User Mode Linux that want to emulate all the </w:t>
-      </w:r>
-      <w:proofErr w:type="spellStart"/>
-      <w:r>
-        <w:rPr>
-          <w:rFonts w:ascii="Times New Roman" w:eastAsia="宋体" w:hAnsi="Times New Roman" w:cs="宋体"/>
-          <w:sz w:val="24"/>
-          <w:szCs w:val="24"/>
-          <w:lang w:eastAsia="zh-CN" w:bidi="ar-SA"/>
-        </w:rPr>
-        <w:t>the</w:t>
-      </w:r>
-      <w:proofErr w:type="spellEnd"/>
-      <w:r>
-        <w:rPr>
-          <w:rFonts w:ascii="Times New Roman" w:eastAsia="宋体" w:hAnsi="Times New Roman" w:cs="宋体"/>
-          <w:sz w:val="24"/>
-          <w:szCs w:val="24"/>
-          <w:lang w:eastAsia="zh-CN" w:bidi="ar-SA"/>
-        </w:rPr>
-        <w:t xml:space="preserve"> child's </w:t>
-      </w:r>
-      <w:proofErr w:type="spellStart"/>
-      <w:r>
-        <w:rPr>
-          <w:rFonts w:ascii="Times New Roman" w:eastAsia="宋体" w:hAnsi="Times New Roman" w:cs="宋体"/>
-          <w:sz w:val="24"/>
-          <w:szCs w:val="24"/>
-          <w:lang w:eastAsia="zh-CN" w:bidi="ar-SA"/>
-        </w:rPr>
-        <w:t>syscalls</w:t>
-      </w:r>
-      <w:proofErr w:type="spellEnd"/>
-      <w:r>
-        <w:rPr>
-          <w:rFonts w:ascii="Times New Roman" w:eastAsia="宋体" w:hAnsi="Times New Roman" w:cs="宋体"/>
-          <w:sz w:val="24"/>
-          <w:szCs w:val="24"/>
-          <w:lang w:eastAsia="zh-CN" w:bidi="ar-SA"/>
-        </w:rPr>
-        <w:t>. (</w:t>
-      </w:r>
-      <w:proofErr w:type="gramStart"/>
+        <w:jc w:val="both"/>
+        <w:rPr>
+          <w:rFonts w:ascii="Times New Roman" w:eastAsia="宋体" w:hAnsi="Times New Roman" w:cs="宋体"/>
+          <w:sz w:val="24"/>
+          <w:szCs w:val="24"/>
+          <w:lang w:eastAsia="zh-CN" w:bidi="ar-SA"/>
+        </w:rPr>
+      </w:pPr>
+      <w:r>
+        <w:rPr>
+          <w:rFonts w:ascii="Times New Roman" w:eastAsia="宋体" w:hAnsi="Times New Roman" w:cs="宋体"/>
+          <w:sz w:val="24"/>
+          <w:szCs w:val="24"/>
+          <w:lang w:eastAsia="zh-CN" w:bidi="ar-SA"/>
+        </w:rPr>
+        <w:t>For PTRACE_SYSEMU, continue and stop on entry to the next syscall, which will not be executed. For PTRACE_SYSEMU_SINGLESTEP, do the same but also singlestep if not a syscall. This call is used by programs like User Mode Linux that want to emulate all the the child's syscalls. (</w:t>
+      </w:r>
       <w:r>
         <w:rPr>
           <w:rFonts w:ascii="Times New Roman" w:eastAsia="宋体" w:hAnsi="Times New Roman" w:cs="宋体"/>
@@ -3094,7 +2668,6 @@
         </w:rPr>
         <w:t>addr</w:t>
       </w:r>
-      <w:proofErr w:type="gramEnd"/>
       <w:r>
         <w:rPr>
           <w:rFonts w:ascii="Times New Roman" w:eastAsia="宋体" w:hAnsi="Times New Roman" w:cs="宋体"/>
@@ -3128,6 +2701,7 @@
     <w:p>
       <w:pPr>
         <w:spacing w:after="0" w:line="240" w:lineRule="auto"/>
+        <w:jc w:val="both"/>
         <w:rPr>
           <w:rFonts w:ascii="Times New Roman" w:eastAsia="宋体" w:hAnsi="Times New Roman" w:cs="宋体"/>
           <w:sz w:val="24"/>
@@ -3149,34 +2723,23 @@
       <w:pPr>
         <w:spacing w:after="0" w:line="240" w:lineRule="auto"/>
         <w:ind w:left="720"/>
-        <w:rPr>
-          <w:rFonts w:ascii="Times New Roman" w:eastAsia="宋体" w:hAnsi="Times New Roman" w:cs="宋体"/>
-          <w:sz w:val="24"/>
-          <w:szCs w:val="24"/>
-          <w:lang w:eastAsia="zh-CN" w:bidi="ar-SA"/>
-        </w:rPr>
-      </w:pPr>
-      <w:proofErr w:type="gramStart"/>
-      <w:r>
-        <w:rPr>
-          <w:rFonts w:ascii="Times New Roman" w:eastAsia="宋体" w:hAnsi="Times New Roman" w:cs="宋体"/>
-          <w:sz w:val="24"/>
-          <w:szCs w:val="24"/>
-          <w:lang w:eastAsia="zh-CN" w:bidi="ar-SA"/>
-        </w:rPr>
-        <w:t>Sends the child a SIGKILL to terminate it.</w:t>
-      </w:r>
-      <w:proofErr w:type="gramEnd"/>
-      <w:r>
-        <w:rPr>
-          <w:rFonts w:ascii="Times New Roman" w:eastAsia="宋体" w:hAnsi="Times New Roman" w:cs="宋体"/>
-          <w:sz w:val="24"/>
-          <w:szCs w:val="24"/>
-          <w:lang w:eastAsia="zh-CN" w:bidi="ar-SA"/>
-        </w:rPr>
-        <w:t xml:space="preserve"> (</w:t>
-      </w:r>
-      <w:proofErr w:type="gramStart"/>
+        <w:jc w:val="both"/>
+        <w:rPr>
+          <w:rFonts w:ascii="Times New Roman" w:eastAsia="宋体" w:hAnsi="Times New Roman" w:cs="宋体"/>
+          <w:sz w:val="24"/>
+          <w:szCs w:val="24"/>
+          <w:lang w:eastAsia="zh-CN" w:bidi="ar-SA"/>
+        </w:rPr>
+      </w:pPr>
+      <w:r>
+        <w:rPr>
+          <w:rFonts w:ascii="Times New Roman" w:eastAsia="宋体" w:hAnsi="Times New Roman" w:cs="宋体"/>
+          <w:sz w:val="24"/>
+          <w:szCs w:val="24"/>
+          <w:lang w:eastAsia="zh-CN" w:bidi="ar-SA"/>
+        </w:rPr>
+        <w:t>Sends the child a SIGKILL to terminate it. (</w:t>
+      </w:r>
       <w:r>
         <w:rPr>
           <w:rFonts w:ascii="Times New Roman" w:eastAsia="宋体" w:hAnsi="Times New Roman" w:cs="宋体"/>
@@ -3188,7 +2751,6 @@
         </w:rPr>
         <w:t>addr</w:t>
       </w:r>
-      <w:proofErr w:type="gramEnd"/>
       <w:r>
         <w:rPr>
           <w:rFonts w:ascii="Times New Roman" w:eastAsia="宋体" w:hAnsi="Times New Roman" w:cs="宋体"/>
@@ -3222,69 +2784,91 @@
     <w:p>
       <w:pPr>
         <w:spacing w:after="0" w:line="240" w:lineRule="auto"/>
-        <w:rPr>
-          <w:rFonts w:ascii="Times New Roman" w:eastAsia="宋体" w:hAnsi="Times New Roman" w:cs="宋体"/>
-          <w:sz w:val="24"/>
-          <w:szCs w:val="24"/>
-          <w:lang w:eastAsia="zh-CN" w:bidi="ar-SA"/>
-        </w:rPr>
-      </w:pPr>
-      <w:r>
-        <w:rPr>
-          <w:rFonts w:ascii="Times New Roman" w:eastAsia="宋体" w:hAnsi="Times New Roman" w:cs="宋体"/>
-          <w:sz w:val="24"/>
-          <w:szCs w:val="24"/>
-          <w:lang w:eastAsia="zh-CN" w:bidi="ar-SA"/>
-        </w:rPr>
-        <w:t xml:space="preserve">PTRACE_ATTACH </w:t>
+        <w:jc w:val="both"/>
+        <w:rPr>
+          <w:rFonts w:ascii="Times New Roman" w:eastAsia="宋体" w:hAnsi="Times New Roman" w:cs="宋体"/>
+          <w:color w:val="FF0000"/>
+          <w:sz w:val="24"/>
+          <w:szCs w:val="24"/>
+          <w:lang w:eastAsia="zh-CN" w:bidi="ar-SA"/>
+        </w:rPr>
+      </w:pPr>
+      <w:r>
+        <w:rPr>
+          <w:rFonts w:ascii="Times New Roman" w:eastAsia="宋体" w:hAnsi="Times New Roman" w:cs="宋体"/>
+          <w:color w:val="FF0000"/>
+          <w:sz w:val="24"/>
+          <w:szCs w:val="24"/>
+          <w:highlight w:val="yellow"/>
+          <w:lang w:eastAsia="zh-CN" w:bidi="ar-SA"/>
+        </w:rPr>
+        <w:t>PTRACE_ATTACH</w:t>
+      </w:r>
+      <w:r>
+        <w:rPr>
+          <w:rFonts w:ascii="Times New Roman" w:eastAsia="宋体" w:hAnsi="Times New Roman" w:cs="宋体"/>
+          <w:color w:val="FF0000"/>
+          <w:sz w:val="24"/>
+          <w:szCs w:val="24"/>
+          <w:lang w:eastAsia="zh-CN" w:bidi="ar-SA"/>
+        </w:rPr>
+        <w:t xml:space="preserve"> </w:t>
       </w:r>
     </w:p>
     <w:p>
       <w:pPr>
         <w:spacing w:after="0" w:line="240" w:lineRule="auto"/>
         <w:ind w:left="720"/>
-        <w:rPr>
-          <w:rFonts w:ascii="Times New Roman" w:eastAsia="宋体" w:hAnsi="Times New Roman" w:cs="宋体"/>
-          <w:sz w:val="24"/>
-          <w:szCs w:val="24"/>
-          <w:lang w:eastAsia="zh-CN" w:bidi="ar-SA"/>
-        </w:rPr>
-      </w:pPr>
-      <w:r>
-        <w:rPr>
-          <w:rFonts w:ascii="Times New Roman" w:eastAsia="宋体" w:hAnsi="Times New Roman" w:cs="宋体"/>
+        <w:jc w:val="both"/>
+        <w:rPr>
+          <w:rFonts w:ascii="Times New Roman" w:eastAsia="宋体" w:hAnsi="Times New Roman" w:cs="宋体"/>
+          <w:sz w:val="24"/>
+          <w:szCs w:val="24"/>
+          <w:lang w:eastAsia="zh-CN" w:bidi="ar-SA"/>
+        </w:rPr>
+      </w:pPr>
+      <w:r>
+        <w:rPr>
+          <w:rFonts w:ascii="Times New Roman" w:eastAsia="宋体" w:hAnsi="Times New Roman" w:cs="宋体"/>
+          <w:color w:val="FF0000"/>
           <w:sz w:val="24"/>
           <w:szCs w:val="24"/>
           <w:lang w:eastAsia="zh-CN" w:bidi="ar-SA"/>
         </w:rPr>
         <w:t xml:space="preserve">Attaches to the process specified in </w:t>
       </w:r>
-      <w:proofErr w:type="spellStart"/>
-      <w:proofErr w:type="gramStart"/>
       <w:r>
         <w:rPr>
           <w:rFonts w:ascii="Times New Roman" w:eastAsia="宋体" w:hAnsi="Times New Roman" w:cs="宋体"/>
           <w:i/>
           <w:iCs/>
+          <w:color w:val="FF0000"/>
           <w:sz w:val="24"/>
           <w:szCs w:val="24"/>
           <w:lang w:eastAsia="zh-CN" w:bidi="ar-SA"/>
         </w:rPr>
         <w:t>pid</w:t>
       </w:r>
-      <w:proofErr w:type="spellEnd"/>
-      <w:proofErr w:type="gramEnd"/>
-      <w:r>
-        <w:rPr>
-          <w:rFonts w:ascii="Times New Roman" w:eastAsia="宋体" w:hAnsi="Times New Roman" w:cs="宋体"/>
-          <w:sz w:val="24"/>
-          <w:szCs w:val="24"/>
-          <w:lang w:eastAsia="zh-CN" w:bidi="ar-SA"/>
-        </w:rPr>
-        <w:t xml:space="preserve">, making it a traced "child" of the current process; the behavior of the child is as if it had done a PTRACE_TRACEME. The current process actually becomes the parent of the child process for most purposes (e.g., it will receive notification of child events and appears in </w:t>
-      </w:r>
-      <w:hyperlink r:id="rId11" w:history="1">
-        <w:proofErr w:type="gramStart"/>
+      <w:r>
+        <w:rPr>
+          <w:rFonts w:ascii="Times New Roman" w:eastAsia="宋体" w:hAnsi="Times New Roman" w:cs="宋体"/>
+          <w:color w:val="FF0000"/>
+          <w:sz w:val="24"/>
+          <w:szCs w:val="24"/>
+          <w:lang w:eastAsia="zh-CN" w:bidi="ar-SA"/>
+        </w:rPr>
+        <w:t xml:space="preserve">, making it a traced "child" of the current process; the behavior of the child is as if it had done a PTRACE_TRACEME. </w:t>
+      </w:r>
+      <w:r>
+        <w:rPr>
+          <w:rFonts w:ascii="Times New Roman" w:eastAsia="宋体" w:hAnsi="Times New Roman" w:cs="宋体"/>
+          <w:sz w:val="24"/>
+          <w:szCs w:val="24"/>
+          <w:lang w:eastAsia="zh-CN" w:bidi="ar-SA"/>
+        </w:rPr>
+        <w:t xml:space="preserve">The current process actually becomes the parent of the child process for most purposes (e.g., it will receive notification of child events and appears in </w:t>
+      </w:r>
+      <w:hyperlink r:id="rId13" w:history="1">
         <w:r>
           <w:rPr>
             <w:rFonts w:ascii="Times New Roman" w:eastAsia="宋体" w:hAnsi="Times New Roman" w:cs="宋体"/>
@@ -3299,7 +2883,6 @@
           </w:rPr>
           <w:t>ps</w:t>
         </w:r>
-        <w:proofErr w:type="gramEnd"/>
       </w:hyperlink>
       <w:r>
         <w:rPr>
@@ -3319,9 +2902,19 @@
           <w:szCs w:val="24"/>
           <w:lang w:eastAsia="zh-CN" w:bidi="ar-SA"/>
         </w:rPr>
-        <w:t xml:space="preserve"> output as the child's parent), but a </w:t>
-      </w:r>
-      <w:hyperlink r:id="rId12" w:history="1">
+        <w:t xml:space="preserve"> output as the child's parent), </w:t>
+      </w:r>
+      <w:r>
+        <w:rPr>
+          <w:rFonts w:ascii="Times New Roman" w:eastAsia="宋体" w:hAnsi="Times New Roman" w:cs="宋体"/>
+          <w:color w:val="FF0000"/>
+          <w:sz w:val="24"/>
+          <w:szCs w:val="24"/>
+          <w:lang w:eastAsia="zh-CN" w:bidi="ar-SA"/>
+        </w:rPr>
+        <w:t xml:space="preserve">but a </w:t>
+      </w:r>
+      <w:hyperlink r:id="rId14" w:history="1">
         <w:r>
           <w:rPr>
             <w:rFonts w:ascii="Times New Roman" w:eastAsia="宋体" w:hAnsi="Times New Roman" w:cs="宋体"/>
@@ -3329,7 +2922,7 @@
             <w:bCs/>
             <w:i/>
             <w:iCs/>
-            <w:color w:val="0000FF"/>
+            <w:color w:val="FF0000"/>
             <w:sz w:val="24"/>
             <w:szCs w:val="24"/>
             <w:lang w:eastAsia="zh-CN" w:bidi="ar-SA"/>
@@ -3342,6 +2935,7 @@
           <w:rFonts w:ascii="Times New Roman" w:eastAsia="宋体" w:hAnsi="Times New Roman" w:cs="宋体"/>
           <w:i/>
           <w:iCs/>
+          <w:color w:val="FF0000"/>
           <w:sz w:val="24"/>
           <w:szCs w:val="24"/>
           <w:lang w:eastAsia="zh-CN" w:bidi="ar-SA"/>
@@ -3351,13 +2945,22 @@
       <w:r>
         <w:rPr>
           <w:rFonts w:ascii="Times New Roman" w:eastAsia="宋体" w:hAnsi="Times New Roman" w:cs="宋体"/>
-          <w:sz w:val="24"/>
-          <w:szCs w:val="24"/>
-          <w:lang w:eastAsia="zh-CN" w:bidi="ar-SA"/>
-        </w:rPr>
-        <w:t xml:space="preserve"> by the child will still return the PID of the original parent. The child is sent a SIGSTOP, but will not necessarily have stopped by the completion of this call; use </w:t>
-      </w:r>
-      <w:proofErr w:type="gramStart"/>
+          <w:color w:val="FF0000"/>
+          <w:sz w:val="24"/>
+          <w:szCs w:val="24"/>
+          <w:lang w:eastAsia="zh-CN" w:bidi="ar-SA"/>
+        </w:rPr>
+        <w:t xml:space="preserve"> by the child will still return the PID of the original parent.</w:t>
+      </w:r>
+      <w:r>
+        <w:rPr>
+          <w:rFonts w:ascii="Times New Roman" w:eastAsia="宋体" w:hAnsi="Times New Roman" w:cs="宋体"/>
+          <w:sz w:val="24"/>
+          <w:szCs w:val="24"/>
+          <w:lang w:eastAsia="zh-CN" w:bidi="ar-SA"/>
+        </w:rPr>
+        <w:t xml:space="preserve"> The child is sent a SIGSTOP, but will not necessarily have stopped by the completion of this call; use </w:t>
+      </w:r>
       <w:r>
         <w:rPr>
           <w:rFonts w:ascii="Times New Roman" w:eastAsia="宋体" w:hAnsi="Times New Roman" w:cs="宋体"/>
@@ -3376,19 +2979,8 @@
           <w:szCs w:val="24"/>
           <w:lang w:eastAsia="zh-CN" w:bidi="ar-SA"/>
         </w:rPr>
-        <w:t>(</w:t>
-      </w:r>
-      <w:proofErr w:type="gramEnd"/>
-      <w:r>
-        <w:rPr>
-          <w:rFonts w:ascii="Times New Roman" w:eastAsia="宋体" w:hAnsi="Times New Roman" w:cs="宋体"/>
-          <w:sz w:val="24"/>
-          <w:szCs w:val="24"/>
-          <w:lang w:eastAsia="zh-CN" w:bidi="ar-SA"/>
-        </w:rPr>
-        <w:t>) to wait for the child to stop. (</w:t>
-      </w:r>
-      <w:proofErr w:type="gramStart"/>
+        <w:t>() to wait for the child to stop. (</w:t>
+      </w:r>
       <w:r>
         <w:rPr>
           <w:rFonts w:ascii="Times New Roman" w:eastAsia="宋体" w:hAnsi="Times New Roman" w:cs="宋体"/>
@@ -3400,7 +2992,6 @@
         </w:rPr>
         <w:t>addr</w:t>
       </w:r>
-      <w:proofErr w:type="gramEnd"/>
       <w:r>
         <w:rPr>
           <w:rFonts w:ascii="Times New Roman" w:eastAsia="宋体" w:hAnsi="Times New Roman" w:cs="宋体"/>
@@ -3434,6 +3025,7 @@
     <w:p>
       <w:pPr>
         <w:spacing w:after="0" w:line="240" w:lineRule="auto"/>
+        <w:jc w:val="both"/>
         <w:rPr>
           <w:rFonts w:ascii="Times New Roman" w:eastAsia="宋体" w:hAnsi="Times New Roman" w:cs="宋体"/>
           <w:sz w:val="24"/>
@@ -3455,43 +3047,23 @@
       <w:pPr>
         <w:spacing w:after="0" w:line="240" w:lineRule="auto"/>
         <w:ind w:left="720"/>
-        <w:rPr>
-          <w:rFonts w:ascii="Times New Roman" w:eastAsia="宋体" w:hAnsi="Times New Roman" w:cs="宋体"/>
-          <w:sz w:val="24"/>
-          <w:szCs w:val="24"/>
-          <w:lang w:eastAsia="zh-CN" w:bidi="ar-SA"/>
-        </w:rPr>
-      </w:pPr>
-      <w:r>
-        <w:rPr>
-          <w:rFonts w:ascii="Times New Roman" w:eastAsia="宋体" w:hAnsi="Times New Roman" w:cs="宋体"/>
-          <w:sz w:val="24"/>
-          <w:szCs w:val="24"/>
-          <w:lang w:eastAsia="zh-CN" w:bidi="ar-SA"/>
-        </w:rPr>
-        <w:t xml:space="preserve">Restarts the stopped child as for PTRACE_CONT, but first detaches from the process, undoing the </w:t>
-      </w:r>
-      <w:proofErr w:type="spellStart"/>
-      <w:r>
-        <w:rPr>
-          <w:rFonts w:ascii="Times New Roman" w:eastAsia="宋体" w:hAnsi="Times New Roman" w:cs="宋体"/>
-          <w:sz w:val="24"/>
-          <w:szCs w:val="24"/>
-          <w:lang w:eastAsia="zh-CN" w:bidi="ar-SA"/>
-        </w:rPr>
-        <w:t>reparenting</w:t>
-      </w:r>
-      <w:proofErr w:type="spellEnd"/>
-      <w:r>
-        <w:rPr>
-          <w:rFonts w:ascii="Times New Roman" w:eastAsia="宋体" w:hAnsi="Times New Roman" w:cs="宋体"/>
-          <w:sz w:val="24"/>
-          <w:szCs w:val="24"/>
-          <w:lang w:eastAsia="zh-CN" w:bidi="ar-SA"/>
-        </w:rPr>
-        <w:t xml:space="preserve"> effect of PTRACE_ATTACH, and the effects of PTRACE_TRACEME. Although perhaps not intended, under Linux a traced child can be detached in this way regardless of which method was used to initiate tracing. (</w:t>
-      </w:r>
-      <w:proofErr w:type="gramStart"/>
+        <w:jc w:val="both"/>
+        <w:rPr>
+          <w:rFonts w:ascii="Times New Roman" w:eastAsia="宋体" w:hAnsi="Times New Roman" w:cs="宋体"/>
+          <w:sz w:val="24"/>
+          <w:szCs w:val="24"/>
+          <w:lang w:eastAsia="zh-CN" w:bidi="ar-SA"/>
+        </w:rPr>
+      </w:pPr>
+      <w:r>
+        <w:rPr>
+          <w:rFonts w:ascii="Times New Roman" w:eastAsia="宋体" w:hAnsi="Times New Roman" w:cs="宋体"/>
+          <w:sz w:val="24"/>
+          <w:szCs w:val="24"/>
+          <w:lang w:eastAsia="zh-CN" w:bidi="ar-SA"/>
+        </w:rPr>
+        <w:t>Restarts the stopped child as for PTRACE_CONT, but first detaches from the process, undoing the reparenting effect of PTRACE_ATTACH, and the effects of PTRACE_TRACEME. Although perhaps not intended, under Linux a traced child can be detached in this way regardless of which method was used to initiate tracing. (</w:t>
+      </w:r>
       <w:r>
         <w:rPr>
           <w:rFonts w:ascii="Times New Roman" w:eastAsia="宋体" w:hAnsi="Times New Roman" w:cs="宋体"/>
@@ -3503,7 +3075,6 @@
         </w:rPr>
         <w:t>addr</w:t>
       </w:r>
-      <w:proofErr w:type="gramEnd"/>
       <w:r>
         <w:rPr>
           <w:rFonts w:ascii="Times New Roman" w:eastAsia="宋体" w:hAnsi="Times New Roman" w:cs="宋体"/>
@@ -3517,6 +3088,7 @@
     <w:p>
       <w:pPr>
         <w:spacing w:before="100" w:beforeAutospacing="1" w:after="100" w:afterAutospacing="1" w:line="240" w:lineRule="auto"/>
+        <w:jc w:val="both"/>
         <w:outlineLvl w:val="1"/>
         <w:rPr>
           <w:rFonts w:ascii="Times New Roman" w:eastAsia="宋体" w:hAnsi="Times New Roman" w:cs="宋体"/>
@@ -3542,6 +3114,7 @@
     <w:p>
       <w:pPr>
         <w:spacing w:after="0" w:line="240" w:lineRule="auto"/>
+        <w:jc w:val="both"/>
         <w:rPr>
           <w:rFonts w:ascii="Times New Roman" w:eastAsia="宋体" w:hAnsi="Times New Roman" w:cs="宋体"/>
           <w:sz w:val="24"/>
@@ -3559,7 +3132,6 @@
         <w:lastRenderedPageBreak/>
         <w:t xml:space="preserve">Although arguments to </w:t>
       </w:r>
-      <w:proofErr w:type="gramStart"/>
       <w:r>
         <w:rPr>
           <w:rFonts w:ascii="Times New Roman" w:eastAsia="宋体" w:hAnsi="Times New Roman" w:cs="宋体"/>
@@ -3578,37 +3150,7 @@
           <w:szCs w:val="24"/>
           <w:lang w:eastAsia="zh-CN" w:bidi="ar-SA"/>
         </w:rPr>
-        <w:t>(</w:t>
-      </w:r>
-      <w:proofErr w:type="gramEnd"/>
-      <w:r>
-        <w:rPr>
-          <w:rFonts w:ascii="Times New Roman" w:eastAsia="宋体" w:hAnsi="Times New Roman" w:cs="宋体"/>
-          <w:sz w:val="24"/>
-          <w:szCs w:val="24"/>
-          <w:lang w:eastAsia="zh-CN" w:bidi="ar-SA"/>
-        </w:rPr>
-        <w:t xml:space="preserve">) are interpreted according to the prototype given, GNU </w:t>
-      </w:r>
-      <w:proofErr w:type="spellStart"/>
-      <w:r>
-        <w:rPr>
-          <w:rFonts w:ascii="Times New Roman" w:eastAsia="宋体" w:hAnsi="Times New Roman" w:cs="宋体"/>
-          <w:sz w:val="24"/>
-          <w:szCs w:val="24"/>
-          <w:lang w:eastAsia="zh-CN" w:bidi="ar-SA"/>
-        </w:rPr>
-        <w:t>libc</w:t>
-      </w:r>
-      <w:proofErr w:type="spellEnd"/>
-      <w:r>
-        <w:rPr>
-          <w:rFonts w:ascii="Times New Roman" w:eastAsia="宋体" w:hAnsi="Times New Roman" w:cs="宋体"/>
-          <w:sz w:val="24"/>
-          <w:szCs w:val="24"/>
-          <w:lang w:eastAsia="zh-CN" w:bidi="ar-SA"/>
-        </w:rPr>
-        <w:t xml:space="preserve"> currently declares </w:t>
+        <w:t xml:space="preserve">() are interpreted according to the prototype given, GNU libc currently declares </w:t>
       </w:r>
       <w:r>
         <w:rPr>
@@ -3628,27 +3170,7 @@
           <w:szCs w:val="24"/>
           <w:lang w:eastAsia="zh-CN" w:bidi="ar-SA"/>
         </w:rPr>
-        <w:t xml:space="preserve">() as a </w:t>
-      </w:r>
-      <w:proofErr w:type="spellStart"/>
-      <w:r>
-        <w:rPr>
-          <w:rFonts w:ascii="Times New Roman" w:eastAsia="宋体" w:hAnsi="Times New Roman" w:cs="宋体"/>
-          <w:sz w:val="24"/>
-          <w:szCs w:val="24"/>
-          <w:lang w:eastAsia="zh-CN" w:bidi="ar-SA"/>
-        </w:rPr>
-        <w:t>variadic</w:t>
-      </w:r>
-      <w:proofErr w:type="spellEnd"/>
-      <w:r>
-        <w:rPr>
-          <w:rFonts w:ascii="Times New Roman" w:eastAsia="宋体" w:hAnsi="Times New Roman" w:cs="宋体"/>
-          <w:sz w:val="24"/>
-          <w:szCs w:val="24"/>
-          <w:lang w:eastAsia="zh-CN" w:bidi="ar-SA"/>
-        </w:rPr>
-        <w:t xml:space="preserve"> function with only the </w:t>
+        <w:t xml:space="preserve">() as a variadic function with only the </w:t>
       </w:r>
       <w:r>
         <w:rPr>
@@ -3670,8 +3192,7 @@
         </w:rPr>
         <w:t xml:space="preserve"> argument fixed. This means that unneeded trailing arguments may be omitted, though doing so makes use of undocumented </w:t>
       </w:r>
-      <w:hyperlink r:id="rId13" w:history="1">
-        <w:proofErr w:type="gramStart"/>
+      <w:hyperlink r:id="rId15" w:history="1">
         <w:r>
           <w:rPr>
             <w:rFonts w:ascii="Times New Roman" w:eastAsia="宋体" w:hAnsi="Times New Roman" w:cs="宋体"/>
@@ -3686,7 +3207,6 @@
           </w:rPr>
           <w:t>gcc</w:t>
         </w:r>
-        <w:proofErr w:type="gramEnd"/>
       </w:hyperlink>
       <w:r>
         <w:rPr>
@@ -3712,15 +3232,15 @@
     <w:p>
       <w:pPr>
         <w:spacing w:before="100" w:beforeAutospacing="1" w:after="100" w:afterAutospacing="1" w:line="240" w:lineRule="auto"/>
-        <w:rPr>
-          <w:rFonts w:ascii="Times New Roman" w:eastAsia="宋体" w:hAnsi="Times New Roman" w:cs="宋体"/>
-          <w:sz w:val="24"/>
-          <w:szCs w:val="24"/>
-          <w:lang w:eastAsia="zh-CN" w:bidi="ar-SA"/>
-        </w:rPr>
-      </w:pPr>
-      <w:hyperlink r:id="rId14" w:history="1">
-        <w:proofErr w:type="gramStart"/>
+        <w:jc w:val="both"/>
+        <w:rPr>
+          <w:rFonts w:ascii="Times New Roman" w:eastAsia="宋体" w:hAnsi="Times New Roman" w:cs="宋体"/>
+          <w:sz w:val="24"/>
+          <w:szCs w:val="24"/>
+          <w:lang w:eastAsia="zh-CN" w:bidi="ar-SA"/>
+        </w:rPr>
+      </w:pPr>
+      <w:hyperlink r:id="rId16" w:history="1">
         <w:r>
           <w:rPr>
             <w:rFonts w:ascii="Times New Roman" w:eastAsia="宋体" w:hAnsi="Times New Roman" w:cs="宋体"/>
@@ -3735,7 +3255,6 @@
           </w:rPr>
           <w:t>init</w:t>
         </w:r>
-        <w:proofErr w:type="gramEnd"/>
       </w:hyperlink>
       <w:r>
         <w:rPr>
@@ -3761,6 +3280,7 @@
     <w:p>
       <w:pPr>
         <w:spacing w:before="100" w:beforeAutospacing="1" w:after="100" w:afterAutospacing="1" w:line="240" w:lineRule="auto"/>
+        <w:jc w:val="both"/>
         <w:rPr>
           <w:rFonts w:ascii="Times New Roman" w:eastAsia="宋体" w:hAnsi="Times New Roman" w:cs="宋体"/>
           <w:color w:val="FF0000"/>
@@ -3777,9 +3297,20 @@
           <w:szCs w:val="24"/>
           <w:lang w:eastAsia="zh-CN" w:bidi="ar-SA"/>
         </w:rPr>
-        <w:t xml:space="preserve">The layout of the contents of memory and the USER area are quite </w:t>
-      </w:r>
-      <w:proofErr w:type="gramStart"/>
+        <w:t xml:space="preserve">The layout of the contents of memory and the USER area are quite OS- and architecture-specific. </w:t>
+      </w:r>
+    </w:p>
+    <w:p>
+      <w:pPr>
+        <w:spacing w:before="100" w:beforeAutospacing="1" w:after="100" w:afterAutospacing="1" w:line="240" w:lineRule="auto"/>
+        <w:jc w:val="both"/>
+        <w:rPr>
+          <w:rFonts w:ascii="Times New Roman" w:eastAsia="宋体" w:hAnsi="Times New Roman" w:cs="宋体"/>
+          <w:sz w:val="24"/>
+          <w:szCs w:val="24"/>
+          <w:lang w:eastAsia="zh-CN" w:bidi="ar-SA"/>
+        </w:rPr>
+      </w:pPr>
       <w:r>
         <w:rPr>
           <w:rFonts w:ascii="Times New Roman" w:eastAsia="宋体" w:hAnsi="Times New Roman" w:cs="宋体"/>
@@ -3788,9 +3319,38 @@
           <w:szCs w:val="24"/>
           <w:lang w:eastAsia="zh-CN" w:bidi="ar-SA"/>
         </w:rPr>
-        <w:t>OS- and architecture-specific</w:t>
-      </w:r>
-      <w:proofErr w:type="gramEnd"/>
+        <w:t>The size of a "word" is determined by the OS variant</w:t>
+      </w:r>
+      <w:r>
+        <w:rPr>
+          <w:rFonts w:ascii="Times New Roman" w:eastAsia="宋体" w:hAnsi="Times New Roman" w:cs="宋体"/>
+          <w:sz w:val="24"/>
+          <w:szCs w:val="24"/>
+          <w:lang w:eastAsia="zh-CN" w:bidi="ar-SA"/>
+        </w:rPr>
+        <w:t xml:space="preserve"> (e.g., for 32-bit Linux it's 32 bits, etc.). </w:t>
+      </w:r>
+    </w:p>
+    <w:p>
+      <w:pPr>
+        <w:spacing w:before="100" w:beforeAutospacing="1" w:after="100" w:afterAutospacing="1" w:line="240" w:lineRule="auto"/>
+        <w:jc w:val="both"/>
+        <w:rPr>
+          <w:rFonts w:ascii="Times New Roman" w:eastAsia="宋体" w:hAnsi="Times New Roman" w:cs="宋体"/>
+          <w:sz w:val="24"/>
+          <w:szCs w:val="24"/>
+          <w:lang w:eastAsia="zh-CN" w:bidi="ar-SA"/>
+        </w:rPr>
+      </w:pPr>
+      <w:r>
+        <w:rPr>
+          <w:rFonts w:ascii="Times New Roman" w:eastAsia="宋体" w:hAnsi="Times New Roman" w:cs="宋体"/>
+          <w:sz w:val="24"/>
+          <w:szCs w:val="24"/>
+          <w:lang w:eastAsia="zh-CN" w:bidi="ar-SA"/>
+        </w:rPr>
+        <w:t xml:space="preserve">Tracing causes a few subtle differences in the semantics of traced processes. For example, </w:t>
+      </w:r>
       <w:r>
         <w:rPr>
           <w:rFonts w:ascii="Times New Roman" w:eastAsia="宋体" w:hAnsi="Times New Roman" w:cs="宋体"/>
@@ -3799,69 +3359,8 @@
           <w:szCs w:val="24"/>
           <w:lang w:eastAsia="zh-CN" w:bidi="ar-SA"/>
         </w:rPr>
-        <w:t xml:space="preserve">. </w:t>
-      </w:r>
-    </w:p>
-    <w:p>
-      <w:pPr>
-        <w:spacing w:before="100" w:beforeAutospacing="1" w:after="100" w:afterAutospacing="1" w:line="240" w:lineRule="auto"/>
-        <w:rPr>
-          <w:rFonts w:ascii="Times New Roman" w:eastAsia="宋体" w:hAnsi="Times New Roman" w:cs="宋体"/>
-          <w:sz w:val="24"/>
-          <w:szCs w:val="24"/>
-          <w:lang w:eastAsia="zh-CN" w:bidi="ar-SA"/>
-        </w:rPr>
-      </w:pPr>
-      <w:r>
-        <w:rPr>
-          <w:rFonts w:ascii="Times New Roman" w:eastAsia="宋体" w:hAnsi="Times New Roman" w:cs="宋体"/>
-          <w:color w:val="FF0000"/>
-          <w:sz w:val="24"/>
-          <w:szCs w:val="24"/>
-          <w:lang w:eastAsia="zh-CN" w:bidi="ar-SA"/>
-        </w:rPr>
-        <w:t>The size of a "word" is determined by the OS variant</w:t>
-      </w:r>
-      <w:r>
-        <w:rPr>
-          <w:rFonts w:ascii="Times New Roman" w:eastAsia="宋体" w:hAnsi="Times New Roman" w:cs="宋体"/>
-          <w:sz w:val="24"/>
-          <w:szCs w:val="24"/>
-          <w:lang w:eastAsia="zh-CN" w:bidi="ar-SA"/>
-        </w:rPr>
-        <w:t xml:space="preserve"> (e.g., for 32-bit Linux it's 32 bits, etc.). </w:t>
-      </w:r>
-    </w:p>
-    <w:p>
-      <w:pPr>
-        <w:spacing w:before="100" w:beforeAutospacing="1" w:after="100" w:afterAutospacing="1" w:line="240" w:lineRule="auto"/>
-        <w:rPr>
-          <w:rFonts w:ascii="Times New Roman" w:eastAsia="宋体" w:hAnsi="Times New Roman" w:cs="宋体"/>
-          <w:sz w:val="24"/>
-          <w:szCs w:val="24"/>
-          <w:lang w:eastAsia="zh-CN" w:bidi="ar-SA"/>
-        </w:rPr>
-      </w:pPr>
-      <w:r>
-        <w:rPr>
-          <w:rFonts w:ascii="Times New Roman" w:eastAsia="宋体" w:hAnsi="Times New Roman" w:cs="宋体"/>
-          <w:sz w:val="24"/>
-          <w:szCs w:val="24"/>
-          <w:lang w:eastAsia="zh-CN" w:bidi="ar-SA"/>
-        </w:rPr>
-        <w:t xml:space="preserve">Tracing causes a few subtle differences in the semantics of traced processes. For example, </w:t>
-      </w:r>
-      <w:r>
-        <w:rPr>
-          <w:rFonts w:ascii="Times New Roman" w:eastAsia="宋体" w:hAnsi="Times New Roman" w:cs="宋体"/>
-          <w:color w:val="FF0000"/>
-          <w:sz w:val="24"/>
-          <w:szCs w:val="24"/>
-          <w:lang w:eastAsia="zh-CN" w:bidi="ar-SA"/>
-        </w:rPr>
         <w:t xml:space="preserve">if a process is attached to with PTRACE_ATTACH, its original parent can no longer receive notification via </w:t>
       </w:r>
-      <w:proofErr w:type="gramStart"/>
       <w:r>
         <w:rPr>
           <w:rFonts w:ascii="Times New Roman" w:eastAsia="宋体" w:hAnsi="Times New Roman" w:cs="宋体"/>
@@ -3882,18 +3381,7 @@
           <w:szCs w:val="24"/>
           <w:lang w:eastAsia="zh-CN" w:bidi="ar-SA"/>
         </w:rPr>
-        <w:t>(</w:t>
-      </w:r>
-      <w:proofErr w:type="gramEnd"/>
-      <w:r>
-        <w:rPr>
-          <w:rFonts w:ascii="Times New Roman" w:eastAsia="宋体" w:hAnsi="Times New Roman" w:cs="宋体"/>
-          <w:color w:val="FF0000"/>
-          <w:sz w:val="24"/>
-          <w:szCs w:val="24"/>
-          <w:lang w:eastAsia="zh-CN" w:bidi="ar-SA"/>
-        </w:rPr>
-        <w:t>) when it stops, and there is no way for the new parent to effectively simulate this notification.</w:t>
+        <w:t>() when it stops, and there is no way for the new parent to effectively simulate this notification.</w:t>
       </w:r>
       <w:r>
         <w:rPr>
@@ -3908,6 +3396,7 @@
     <w:p>
       <w:pPr>
         <w:spacing w:before="100" w:beforeAutospacing="1" w:after="100" w:afterAutospacing="1" w:line="240" w:lineRule="auto"/>
+        <w:jc w:val="both"/>
         <w:rPr>
           <w:rFonts w:ascii="Times New Roman" w:eastAsia="宋体" w:hAnsi="Times New Roman" w:cs="宋体"/>
           <w:sz w:val="24"/>
@@ -3924,7 +3413,6 @@
         </w:rPr>
         <w:t xml:space="preserve">This page documents the way the </w:t>
       </w:r>
-      <w:proofErr w:type="gramStart"/>
       <w:r>
         <w:rPr>
           <w:rFonts w:ascii="Times New Roman" w:eastAsia="宋体" w:hAnsi="Times New Roman" w:cs="宋体"/>
@@ -3943,39 +3431,8 @@
           <w:szCs w:val="24"/>
           <w:lang w:eastAsia="zh-CN" w:bidi="ar-SA"/>
         </w:rPr>
-        <w:t>(</w:t>
-      </w:r>
-      <w:proofErr w:type="gramEnd"/>
-      <w:r>
-        <w:rPr>
-          <w:rFonts w:ascii="Times New Roman" w:eastAsia="宋体" w:hAnsi="Times New Roman" w:cs="宋体"/>
-          <w:sz w:val="24"/>
-          <w:szCs w:val="24"/>
-          <w:lang w:eastAsia="zh-CN" w:bidi="ar-SA"/>
-        </w:rPr>
-        <w:t xml:space="preserve">) call works currently in Linux. Its behavior differs noticeably on other flavors of </w:t>
-      </w:r>
-      <w:proofErr w:type="gramStart"/>
-      <w:r>
-        <w:rPr>
-          <w:rFonts w:ascii="Times New Roman" w:eastAsia="宋体" w:hAnsi="Times New Roman" w:cs="宋体"/>
-          <w:sz w:val="24"/>
-          <w:szCs w:val="24"/>
-          <w:lang w:eastAsia="zh-CN" w:bidi="ar-SA"/>
-        </w:rPr>
-        <w:t>Unix</w:t>
-      </w:r>
-      <w:proofErr w:type="gramEnd"/>
-      <w:r>
-        <w:rPr>
-          <w:rFonts w:ascii="Times New Roman" w:eastAsia="宋体" w:hAnsi="Times New Roman" w:cs="宋体"/>
-          <w:sz w:val="24"/>
-          <w:szCs w:val="24"/>
-          <w:lang w:eastAsia="zh-CN" w:bidi="ar-SA"/>
-        </w:rPr>
-        <w:t xml:space="preserve">. In any case, use of </w:t>
-      </w:r>
-      <w:proofErr w:type="gramStart"/>
+        <w:t xml:space="preserve">() call works currently in Linux. Its behavior differs noticeably on other flavors of Unix. In any case, use of </w:t>
+      </w:r>
       <w:r>
         <w:rPr>
           <w:rFonts w:ascii="Times New Roman" w:eastAsia="宋体" w:hAnsi="Times New Roman" w:cs="宋体"/>
@@ -3994,22 +3451,13 @@
           <w:szCs w:val="24"/>
           <w:lang w:eastAsia="zh-CN" w:bidi="ar-SA"/>
         </w:rPr>
-        <w:t>(</w:t>
-      </w:r>
-      <w:proofErr w:type="gramEnd"/>
-      <w:r>
-        <w:rPr>
-          <w:rFonts w:ascii="Times New Roman" w:eastAsia="宋体" w:hAnsi="Times New Roman" w:cs="宋体"/>
-          <w:sz w:val="24"/>
-          <w:szCs w:val="24"/>
-          <w:lang w:eastAsia="zh-CN" w:bidi="ar-SA"/>
-        </w:rPr>
-        <w:t xml:space="preserve">) is highly OS- and architecture-specific. </w:t>
+        <w:t xml:space="preserve">() is highly OS- and architecture-specific. </w:t>
       </w:r>
     </w:p>
     <w:p>
       <w:pPr>
         <w:spacing w:before="100" w:beforeAutospacing="1" w:after="100" w:afterAutospacing="1" w:line="240" w:lineRule="auto"/>
+        <w:jc w:val="both"/>
         <w:rPr>
           <w:rFonts w:ascii="Times New Roman" w:eastAsia="宋体" w:hAnsi="Times New Roman" w:cs="宋体"/>
           <w:sz w:val="24"/>
@@ -4026,7 +3474,6 @@
         </w:rPr>
         <w:t xml:space="preserve">The SunOS man page describes </w:t>
       </w:r>
-      <w:proofErr w:type="gramStart"/>
       <w:r>
         <w:rPr>
           <w:rFonts w:ascii="Times New Roman" w:eastAsia="宋体" w:hAnsi="Times New Roman" w:cs="宋体"/>
@@ -4045,19 +3492,8 @@
           <w:szCs w:val="24"/>
           <w:lang w:eastAsia="zh-CN" w:bidi="ar-SA"/>
         </w:rPr>
-        <w:t>(</w:t>
-      </w:r>
-      <w:proofErr w:type="gramEnd"/>
-      <w:r>
-        <w:rPr>
-          <w:rFonts w:ascii="Times New Roman" w:eastAsia="宋体" w:hAnsi="Times New Roman" w:cs="宋体"/>
-          <w:sz w:val="24"/>
-          <w:szCs w:val="24"/>
-          <w:lang w:eastAsia="zh-CN" w:bidi="ar-SA"/>
-        </w:rPr>
-        <w:t xml:space="preserve">) as "unique and arcane", which it is. The proc-based debugging interface present in Solaris 2 implements a superset of </w:t>
-      </w:r>
-      <w:proofErr w:type="gramStart"/>
+        <w:t xml:space="preserve">() as "unique and arcane", which it is. The proc-based debugging interface present in Solaris 2 implements a superset of </w:t>
+      </w:r>
       <w:r>
         <w:rPr>
           <w:rFonts w:ascii="Times New Roman" w:eastAsia="宋体" w:hAnsi="Times New Roman" w:cs="宋体"/>
@@ -4076,22 +3512,13 @@
           <w:szCs w:val="24"/>
           <w:lang w:eastAsia="zh-CN" w:bidi="ar-SA"/>
         </w:rPr>
-        <w:t>(</w:t>
-      </w:r>
-      <w:proofErr w:type="gramEnd"/>
-      <w:r>
-        <w:rPr>
-          <w:rFonts w:ascii="Times New Roman" w:eastAsia="宋体" w:hAnsi="Times New Roman" w:cs="宋体"/>
-          <w:sz w:val="24"/>
-          <w:szCs w:val="24"/>
-          <w:lang w:eastAsia="zh-CN" w:bidi="ar-SA"/>
-        </w:rPr>
-        <w:t xml:space="preserve">) functionality in a more powerful and uniform way. </w:t>
+        <w:t xml:space="preserve">() functionality in a more powerful and uniform way. </w:t>
       </w:r>
     </w:p>
     <w:p>
       <w:pPr>
         <w:spacing w:before="100" w:beforeAutospacing="1" w:after="100" w:afterAutospacing="1" w:line="240" w:lineRule="auto"/>
+        <w:jc w:val="both"/>
         <w:outlineLvl w:val="1"/>
         <w:rPr>
           <w:rFonts w:ascii="Times New Roman" w:eastAsia="宋体" w:hAnsi="Times New Roman" w:cs="宋体"/>
@@ -4117,6 +3544,7 @@
     <w:p>
       <w:pPr>
         <w:spacing w:after="0" w:line="240" w:lineRule="auto"/>
+        <w:jc w:val="both"/>
         <w:rPr>
           <w:rFonts w:ascii="Times New Roman" w:eastAsia="宋体" w:hAnsi="Times New Roman" w:cs="宋体"/>
           <w:sz w:val="24"/>
@@ -4143,7 +3571,6 @@
         </w:rPr>
         <w:t xml:space="preserve">, while other requests return zero. On error, all requests return -1, and </w:t>
       </w:r>
-      <w:proofErr w:type="spellStart"/>
       <w:r>
         <w:rPr>
           <w:rFonts w:ascii="Times New Roman" w:eastAsia="宋体" w:hAnsi="Times New Roman" w:cs="宋体"/>
@@ -4155,7 +3582,6 @@
         </w:rPr>
         <w:t>errno</w:t>
       </w:r>
-      <w:proofErr w:type="spellEnd"/>
       <w:r>
         <w:rPr>
           <w:rFonts w:ascii="Times New Roman" w:eastAsia="宋体" w:hAnsi="Times New Roman" w:cs="宋体"/>
@@ -4165,7 +3591,6 @@
         </w:rPr>
         <w:t xml:space="preserve"> is set appropriately. Since the value returned by a successful PTRACE_PEEK* request may be -1, the caller must check </w:t>
       </w:r>
-      <w:proofErr w:type="spellStart"/>
       <w:r>
         <w:rPr>
           <w:rFonts w:ascii="Times New Roman" w:eastAsia="宋体" w:hAnsi="Times New Roman" w:cs="宋体"/>
@@ -4177,7 +3602,6 @@
         </w:rPr>
         <w:t>errno</w:t>
       </w:r>
-      <w:proofErr w:type="spellEnd"/>
       <w:r>
         <w:rPr>
           <w:rFonts w:ascii="Times New Roman" w:eastAsia="宋体" w:hAnsi="Times New Roman" w:cs="宋体"/>
@@ -4191,6 +3615,7 @@
     <w:p>
       <w:pPr>
         <w:spacing w:before="100" w:beforeAutospacing="1" w:after="100" w:afterAutospacing="1" w:line="240" w:lineRule="auto"/>
+        <w:jc w:val="both"/>
         <w:outlineLvl w:val="1"/>
         <w:rPr>
           <w:rFonts w:ascii="Times New Roman" w:eastAsia="宋体" w:hAnsi="Times New Roman" w:cs="宋体"/>
@@ -4216,6 +3641,7 @@
     <w:p>
       <w:pPr>
         <w:spacing w:after="0" w:line="240" w:lineRule="auto"/>
+        <w:jc w:val="both"/>
         <w:rPr>
           <w:rFonts w:ascii="Times New Roman" w:eastAsia="宋体" w:hAnsi="Times New Roman" w:cs="宋体"/>
           <w:sz w:val="24"/>
@@ -4236,6 +3662,7 @@
     <w:p>
       <w:pPr>
         <w:spacing w:before="100" w:beforeAutospacing="1" w:after="100" w:afterAutospacing="1" w:line="240" w:lineRule="auto"/>
+        <w:jc w:val="both"/>
         <w:outlineLvl w:val="1"/>
         <w:rPr>
           <w:rFonts w:ascii="Times New Roman" w:eastAsia="宋体" w:hAnsi="Times New Roman" w:cs="宋体"/>
@@ -4261,6 +3688,7 @@
     <w:p>
       <w:pPr>
         <w:spacing w:after="0" w:line="240" w:lineRule="auto"/>
+        <w:jc w:val="both"/>
         <w:rPr>
           <w:rFonts w:ascii="Times New Roman" w:eastAsia="宋体" w:hAnsi="Times New Roman" w:cs="宋体"/>
           <w:sz w:val="24"/>
@@ -4293,6 +3721,7 @@
       <w:pPr>
         <w:spacing w:after="0" w:line="240" w:lineRule="auto"/>
         <w:ind w:left="720"/>
+        <w:jc w:val="both"/>
         <w:rPr>
           <w:rFonts w:ascii="Times New Roman" w:eastAsia="宋体" w:hAnsi="Times New Roman" w:cs="宋体"/>
           <w:sz w:val="24"/>
@@ -4308,32 +3737,13 @@
           <w:lang w:eastAsia="zh-CN" w:bidi="ar-SA"/>
         </w:rPr>
         <w:lastRenderedPageBreak/>
-        <w:t>(</w:t>
-      </w:r>
-      <w:proofErr w:type="gramStart"/>
-      <w:r>
-        <w:rPr>
-          <w:rFonts w:ascii="Times New Roman" w:eastAsia="宋体" w:hAnsi="Times New Roman" w:cs="宋体"/>
-          <w:sz w:val="24"/>
-          <w:szCs w:val="24"/>
-          <w:lang w:eastAsia="zh-CN" w:bidi="ar-SA"/>
-        </w:rPr>
-        <w:t>i386</w:t>
-      </w:r>
-      <w:proofErr w:type="gramEnd"/>
-      <w:r>
-        <w:rPr>
-          <w:rFonts w:ascii="Times New Roman" w:eastAsia="宋体" w:hAnsi="Times New Roman" w:cs="宋体"/>
-          <w:sz w:val="24"/>
-          <w:szCs w:val="24"/>
-          <w:lang w:eastAsia="zh-CN" w:bidi="ar-SA"/>
-        </w:rPr>
-        <w:t xml:space="preserve"> only) There was an error with allocating or freeing a debug register. </w:t>
-      </w:r>
-    </w:p>
-    <w:p>
-      <w:pPr>
-        <w:spacing w:after="0" w:line="240" w:lineRule="auto"/>
+        <w:t xml:space="preserve">(i386 only) There was an error with allocating or freeing a debug register. </w:t>
+      </w:r>
+    </w:p>
+    <w:p>
+      <w:pPr>
+        <w:spacing w:after="0" w:line="240" w:lineRule="auto"/>
+        <w:jc w:val="both"/>
         <w:rPr>
           <w:rFonts w:ascii="Times New Roman" w:eastAsia="宋体" w:hAnsi="Times New Roman" w:cs="宋体"/>
           <w:sz w:val="24"/>
@@ -4366,6 +3776,7 @@
       <w:pPr>
         <w:spacing w:after="0" w:line="240" w:lineRule="auto"/>
         <w:ind w:left="720"/>
+        <w:jc w:val="both"/>
         <w:rPr>
           <w:rFonts w:ascii="Times New Roman" w:eastAsia="宋体" w:hAnsi="Times New Roman" w:cs="宋体"/>
           <w:sz w:val="24"/>
@@ -4386,6 +3797,7 @@
     <w:p>
       <w:pPr>
         <w:spacing w:after="0" w:line="240" w:lineRule="auto"/>
+        <w:jc w:val="both"/>
         <w:rPr>
           <w:rFonts w:ascii="Times New Roman" w:eastAsia="宋体" w:hAnsi="Times New Roman" w:cs="宋体"/>
           <w:sz w:val="24"/>
@@ -4418,6 +3830,7 @@
       <w:pPr>
         <w:spacing w:after="0" w:line="240" w:lineRule="auto"/>
         <w:ind w:left="720"/>
+        <w:jc w:val="both"/>
         <w:rPr>
           <w:rFonts w:ascii="Times New Roman" w:eastAsia="宋体" w:hAnsi="Times New Roman" w:cs="宋体"/>
           <w:sz w:val="24"/>
@@ -4438,6 +3851,7 @@
     <w:p>
       <w:pPr>
         <w:spacing w:after="0" w:line="240" w:lineRule="auto"/>
+        <w:jc w:val="both"/>
         <w:rPr>
           <w:rFonts w:ascii="Times New Roman" w:eastAsia="宋体" w:hAnsi="Times New Roman" w:cs="宋体"/>
           <w:sz w:val="24"/>
@@ -4470,14 +3884,14 @@
       <w:pPr>
         <w:spacing w:after="0" w:line="240" w:lineRule="auto"/>
         <w:ind w:left="720"/>
-        <w:rPr>
-          <w:rFonts w:ascii="Times New Roman" w:eastAsia="宋体" w:hAnsi="Times New Roman" w:cs="宋体"/>
-          <w:sz w:val="24"/>
-          <w:szCs w:val="24"/>
-          <w:lang w:eastAsia="zh-CN" w:bidi="ar-SA"/>
-        </w:rPr>
-      </w:pPr>
-      <w:proofErr w:type="gramStart"/>
+        <w:jc w:val="both"/>
+        <w:rPr>
+          <w:rFonts w:ascii="Times New Roman" w:eastAsia="宋体" w:hAnsi="Times New Roman" w:cs="宋体"/>
+          <w:sz w:val="24"/>
+          <w:szCs w:val="24"/>
+          <w:lang w:eastAsia="zh-CN" w:bidi="ar-SA"/>
+        </w:rPr>
+      </w:pPr>
       <w:r>
         <w:rPr>
           <w:rFonts w:ascii="Times New Roman" w:eastAsia="宋体" w:hAnsi="Times New Roman" w:cs="宋体"/>
@@ -4489,7 +3903,6 @@
         </w:rPr>
         <w:t>request</w:t>
       </w:r>
-      <w:proofErr w:type="gramEnd"/>
       <w:r>
         <w:rPr>
           <w:rFonts w:ascii="Times New Roman" w:eastAsia="宋体" w:hAnsi="Times New Roman" w:cs="宋体"/>
@@ -4503,6 +3916,7 @@
     <w:p>
       <w:pPr>
         <w:spacing w:after="0" w:line="240" w:lineRule="auto"/>
+        <w:jc w:val="both"/>
         <w:rPr>
           <w:rFonts w:ascii="Times New Roman" w:eastAsia="宋体" w:hAnsi="Times New Roman" w:cs="宋体"/>
           <w:sz w:val="24"/>
@@ -4535,6 +3949,7 @@
       <w:pPr>
         <w:spacing w:after="0" w:line="240" w:lineRule="auto"/>
         <w:ind w:left="720"/>
+        <w:jc w:val="both"/>
         <w:rPr>
           <w:rFonts w:ascii="Times New Roman" w:eastAsia="宋体" w:hAnsi="Times New Roman" w:cs="宋体"/>
           <w:sz w:val="24"/>
@@ -4571,7 +3986,6 @@
         </w:rPr>
         <w:t xml:space="preserve">); non-root processes cannot trace processes that they cannot send signals to or those running set-user-ID/set-group-ID programs, for obvious reasons. Alternatively, the process may already be being traced, or be </w:t>
       </w:r>
-      <w:proofErr w:type="spellStart"/>
       <w:r>
         <w:rPr>
           <w:rFonts w:ascii="Times New Roman" w:eastAsia="宋体" w:hAnsi="Times New Roman" w:cs="宋体"/>
@@ -4583,7 +3997,6 @@
         </w:rPr>
         <w:t>init</w:t>
       </w:r>
-      <w:proofErr w:type="spellEnd"/>
       <w:r>
         <w:rPr>
           <w:rFonts w:ascii="Times New Roman" w:eastAsia="宋体" w:hAnsi="Times New Roman" w:cs="宋体"/>
@@ -4597,6 +4010,7 @@
     <w:p>
       <w:pPr>
         <w:spacing w:after="0" w:line="240" w:lineRule="auto"/>
+        <w:jc w:val="both"/>
         <w:rPr>
           <w:rFonts w:ascii="Times New Roman" w:eastAsia="宋体" w:hAnsi="Times New Roman" w:cs="宋体"/>
           <w:sz w:val="24"/>
@@ -4629,46 +4043,28 @@
       <w:pPr>
         <w:spacing w:after="0" w:line="240" w:lineRule="auto"/>
         <w:ind w:left="720"/>
-        <w:rPr>
-          <w:rFonts w:ascii="Times New Roman" w:eastAsia="宋体" w:hAnsi="Times New Roman" w:cs="宋体"/>
-          <w:sz w:val="24"/>
-          <w:szCs w:val="24"/>
-          <w:lang w:eastAsia="zh-CN" w:bidi="ar-SA"/>
-        </w:rPr>
-      </w:pPr>
-      <w:r>
-        <w:rPr>
-          <w:rFonts w:ascii="Times New Roman" w:eastAsia="宋体" w:hAnsi="Times New Roman" w:cs="宋体"/>
-          <w:sz w:val="24"/>
-          <w:szCs w:val="24"/>
-          <w:lang w:eastAsia="zh-CN" w:bidi="ar-SA"/>
-        </w:rPr>
-        <w:t xml:space="preserve">The specified process does not exist, or is not currently being </w:t>
-      </w:r>
-      <w:proofErr w:type="spellStart"/>
-      <w:r>
-        <w:rPr>
-          <w:rFonts w:ascii="Times New Roman" w:eastAsia="宋体" w:hAnsi="Times New Roman" w:cs="宋体"/>
-          <w:sz w:val="24"/>
-          <w:szCs w:val="24"/>
-          <w:lang w:eastAsia="zh-CN" w:bidi="ar-SA"/>
-        </w:rPr>
-        <w:t>traced</w:t>
-      </w:r>
-      <w:proofErr w:type="spellEnd"/>
-      <w:r>
-        <w:rPr>
-          <w:rFonts w:ascii="Times New Roman" w:eastAsia="宋体" w:hAnsi="Times New Roman" w:cs="宋体"/>
-          <w:sz w:val="24"/>
-          <w:szCs w:val="24"/>
-          <w:lang w:eastAsia="zh-CN" w:bidi="ar-SA"/>
-        </w:rPr>
-        <w:t xml:space="preserve"> by the caller, or is not stopped (for requests that require that).</w:t>
+        <w:jc w:val="both"/>
+        <w:rPr>
+          <w:rFonts w:ascii="Times New Roman" w:eastAsia="宋体" w:hAnsi="Times New Roman" w:cs="宋体"/>
+          <w:sz w:val="24"/>
+          <w:szCs w:val="24"/>
+          <w:lang w:eastAsia="zh-CN" w:bidi="ar-SA"/>
+        </w:rPr>
+      </w:pPr>
+      <w:r>
+        <w:rPr>
+          <w:rFonts w:ascii="Times New Roman" w:eastAsia="宋体" w:hAnsi="Times New Roman" w:cs="宋体"/>
+          <w:sz w:val="24"/>
+          <w:szCs w:val="24"/>
+          <w:lang w:eastAsia="zh-CN" w:bidi="ar-SA"/>
+        </w:rPr>
+        <w:t>The specified process does not exist, or is not currently being traced by the caller, or is not stopped (for requests that require that).</w:t>
       </w:r>
     </w:p>
     <w:p>
       <w:pPr>
         <w:spacing w:before="100" w:beforeAutospacing="1" w:after="100" w:afterAutospacing="1" w:line="240" w:lineRule="auto"/>
+        <w:jc w:val="both"/>
         <w:outlineLvl w:val="1"/>
         <w:rPr>
           <w:rFonts w:ascii="Times New Roman" w:eastAsia="宋体" w:hAnsi="Times New Roman" w:cs="宋体"/>
@@ -4694,6 +4090,7 @@
     <w:p>
       <w:pPr>
         <w:spacing w:after="0" w:line="240" w:lineRule="auto"/>
+        <w:jc w:val="both"/>
         <w:rPr>
           <w:rFonts w:ascii="Times New Roman" w:eastAsia="宋体" w:hAnsi="Times New Roman" w:cs="宋体"/>
           <w:sz w:val="24"/>
@@ -4714,6 +4111,7 @@
     <w:p>
       <w:pPr>
         <w:spacing w:before="100" w:beforeAutospacing="1" w:after="100" w:afterAutospacing="1" w:line="240" w:lineRule="auto"/>
+        <w:jc w:val="both"/>
         <w:outlineLvl w:val="1"/>
         <w:rPr>
           <w:rFonts w:ascii="Times New Roman" w:eastAsia="宋体" w:hAnsi="Times New Roman" w:cs="宋体"/>
@@ -4739,15 +4137,15 @@
     <w:p>
       <w:pPr>
         <w:spacing w:after="0" w:line="240" w:lineRule="auto"/>
-        <w:rPr>
-          <w:rFonts w:ascii="Times New Roman" w:eastAsia="宋体" w:hAnsi="Times New Roman" w:cs="宋体"/>
-          <w:sz w:val="24"/>
-          <w:szCs w:val="24"/>
-          <w:lang w:eastAsia="zh-CN" w:bidi="ar-SA"/>
-        </w:rPr>
-      </w:pPr>
-      <w:hyperlink r:id="rId15" w:history="1">
-        <w:proofErr w:type="gramStart"/>
+        <w:jc w:val="both"/>
+        <w:rPr>
+          <w:rFonts w:ascii="Times New Roman" w:eastAsia="宋体" w:hAnsi="Times New Roman" w:cs="宋体"/>
+          <w:sz w:val="24"/>
+          <w:szCs w:val="24"/>
+          <w:lang w:eastAsia="zh-CN" w:bidi="ar-SA"/>
+        </w:rPr>
+      </w:pPr>
+      <w:hyperlink r:id="rId17" w:history="1">
         <w:r>
           <w:rPr>
             <w:rFonts w:ascii="Times New Roman" w:eastAsia="宋体" w:hAnsi="Times New Roman" w:cs="宋体"/>
@@ -4762,7 +4160,6 @@
           </w:rPr>
           <w:t>gdb</w:t>
         </w:r>
-        <w:proofErr w:type="gramEnd"/>
       </w:hyperlink>
       <w:r>
         <w:rPr>
@@ -4784,7 +4181,7 @@
         </w:rPr>
         <w:t xml:space="preserve">, </w:t>
       </w:r>
-      <w:hyperlink r:id="rId16" w:history="1">
+      <w:hyperlink r:id="rId18" w:history="1">
         <w:r>
           <w:rPr>
             <w:rFonts w:ascii="Times New Roman" w:eastAsia="宋体" w:hAnsi="Times New Roman" w:cs="宋体"/>
@@ -4820,7 +4217,7 @@
         </w:rPr>
         <w:t xml:space="preserve">, </w:t>
       </w:r>
-      <w:hyperlink r:id="rId17" w:history="1">
+      <w:hyperlink r:id="rId19" w:history="1">
         <w:r>
           <w:rPr>
             <w:rFonts w:ascii="Times New Roman" w:eastAsia="宋体" w:hAnsi="Times New Roman" w:cs="宋体"/>
@@ -4856,7 +4253,7 @@
         </w:rPr>
         <w:t xml:space="preserve">, </w:t>
       </w:r>
-      <w:hyperlink r:id="rId18" w:history="1">
+      <w:hyperlink r:id="rId20" w:history="1">
         <w:r>
           <w:rPr>
             <w:rFonts w:ascii="Times New Roman" w:eastAsia="宋体" w:hAnsi="Times New Roman" w:cs="宋体"/>
@@ -4892,7 +4289,7 @@
         </w:rPr>
         <w:t xml:space="preserve">, </w:t>
       </w:r>
-      <w:hyperlink r:id="rId19" w:history="1">
+      <w:hyperlink r:id="rId21" w:history="1">
         <w:r>
           <w:rPr>
             <w:rFonts w:ascii="Times New Roman" w:eastAsia="宋体" w:hAnsi="Times New Roman" w:cs="宋体"/>
@@ -4928,7 +4325,7 @@
         </w:rPr>
         <w:t xml:space="preserve">, </w:t>
       </w:r>
-      <w:hyperlink r:id="rId20" w:history="1">
+      <w:hyperlink r:id="rId22" w:history="1">
         <w:r>
           <w:rPr>
             <w:rFonts w:ascii="Times New Roman" w:eastAsia="宋体" w:hAnsi="Times New Roman" w:cs="宋体"/>
@@ -4964,7 +4361,7 @@
         </w:rPr>
         <w:t xml:space="preserve">, </w:t>
       </w:r>
-      <w:hyperlink r:id="rId21" w:history="1">
+      <w:hyperlink r:id="rId23" w:history="1">
         <w:r>
           <w:rPr>
             <w:rFonts w:ascii="Times New Roman" w:eastAsia="宋体" w:hAnsi="Times New Roman" w:cs="宋体"/>
@@ -5000,7 +4397,7 @@
         </w:rPr>
         <w:t xml:space="preserve">, </w:t>
       </w:r>
-      <w:hyperlink r:id="rId22" w:history="1">
+      <w:hyperlink r:id="rId24" w:history="1">
         <w:r>
           <w:rPr>
             <w:rFonts w:ascii="Times New Roman" w:eastAsia="宋体" w:hAnsi="Times New Roman" w:cs="宋体"/>
@@ -5040,6 +4437,7 @@
     <w:p>
       <w:pPr>
         <w:spacing w:before="100" w:beforeAutospacing="1" w:after="100" w:afterAutospacing="1" w:line="240" w:lineRule="auto"/>
+        <w:jc w:val="both"/>
         <w:outlineLvl w:val="1"/>
         <w:rPr>
           <w:rFonts w:ascii="Times New Roman" w:eastAsia="宋体" w:hAnsi="Times New Roman" w:cs="宋体"/>
@@ -5064,12 +4462,13 @@
     </w:p>
     <w:p>
       <w:pPr>
-        <w:rPr>
-          <w:rFonts w:ascii="Times New Roman" w:hAnsi="Times New Roman" w:hint="eastAsia"/>
+        <w:jc w:val="both"/>
+        <w:rPr>
+          <w:rFonts w:ascii="Times New Roman" w:hAnsi="Times New Roman"/>
           <w:lang w:eastAsia="zh-CN"/>
         </w:rPr>
       </w:pPr>
-      <w:hyperlink r:id="rId23" w:history="1">
+      <w:hyperlink r:id="rId25" w:history="1">
         <w:r>
           <w:rPr>
             <w:rFonts w:ascii="Times New Roman" w:eastAsia="宋体" w:hAnsi="Times New Roman" w:cs="宋体"/>
@@ -5092,7 +4491,7 @@
         </w:rPr>
         <w:t xml:space="preserve">(2), </w:t>
       </w:r>
-      <w:hyperlink r:id="rId24" w:history="1">
+      <w:hyperlink r:id="rId26" w:history="1">
         <w:r>
           <w:rPr>
             <w:rFonts w:ascii="Times New Roman" w:eastAsia="宋体" w:hAnsi="Times New Roman" w:cs="宋体"/>
@@ -5115,7 +4514,7 @@
         </w:rPr>
         <w:t xml:space="preserve">(7), </w:t>
       </w:r>
-      <w:hyperlink r:id="rId25" w:history="1">
+      <w:hyperlink r:id="rId27" w:history="1">
         <w:r>
           <w:rPr>
             <w:rFonts w:ascii="Times New Roman" w:eastAsia="宋体" w:hAnsi="Times New Roman" w:cs="宋体"/>
@@ -5138,7 +4537,7 @@
         </w:rPr>
         <w:t xml:space="preserve">(1), </w:t>
       </w:r>
-      <w:hyperlink r:id="rId26" w:history="1">
+      <w:hyperlink r:id="rId28" w:history="1">
         <w:r>
           <w:rPr>
             <w:rFonts w:ascii="Times New Roman" w:eastAsia="宋体" w:hAnsi="Times New Roman" w:cs="宋体"/>
@@ -5161,7 +4560,7 @@
         </w:rPr>
         <w:t xml:space="preserve">(3), </w:t>
       </w:r>
-      <w:hyperlink r:id="rId27" w:history="1">
+      <w:hyperlink r:id="rId29" w:history="1">
         <w:r>
           <w:rPr>
             <w:rFonts w:ascii="Times New Roman" w:eastAsia="宋体" w:hAnsi="Times New Roman" w:cs="宋体"/>
@@ -5184,7 +4583,7 @@
         </w:rPr>
         <w:t xml:space="preserve">(1), </w:t>
       </w:r>
-      <w:hyperlink r:id="rId28" w:history="1">
+      <w:hyperlink r:id="rId30" w:history="1">
         <w:r>
           <w:rPr>
             <w:rFonts w:ascii="Times New Roman" w:eastAsia="宋体" w:hAnsi="Times New Roman" w:cs="宋体"/>
@@ -5207,7 +4606,7 @@
         </w:rPr>
         <w:t xml:space="preserve">(1), </w:t>
       </w:r>
-      <w:hyperlink r:id="rId29" w:history="1">
+      <w:hyperlink r:id="rId31" w:history="1">
         <w:r>
           <w:rPr>
             <w:rFonts w:ascii="Times New Roman" w:eastAsia="宋体" w:hAnsi="Times New Roman" w:cs="宋体"/>
@@ -5230,7 +4629,7 @@
         </w:rPr>
         <w:t xml:space="preserve">(1), </w:t>
       </w:r>
-      <w:hyperlink r:id="rId30" w:history="1">
+      <w:hyperlink r:id="rId32" w:history="1">
         <w:r>
           <w:rPr>
             <w:rFonts w:ascii="Times New Roman" w:eastAsia="宋体" w:hAnsi="Times New Roman" w:cs="宋体"/>
@@ -5253,7 +4652,7 @@
         </w:rPr>
         <w:t xml:space="preserve">(1), </w:t>
       </w:r>
-      <w:hyperlink r:id="rId31" w:history="1">
+      <w:hyperlink r:id="rId33" w:history="1">
         <w:r>
           <w:rPr>
             <w:rFonts w:ascii="Times New Roman" w:eastAsia="宋体" w:hAnsi="Times New Roman" w:cs="宋体"/>
@@ -5285,6 +4684,56 @@
     </w:sectPr>
   </w:body>
 </w:document>
+</file>
+
+<file path=word/endnotes.xml><?xml version="1.0" encoding="utf-8"?>
+<w:endnotes xmlns:ve="http://schemas.openxmlformats.org/markup-compatibility/2006" xmlns:o="urn:schemas-microsoft-com:office:office" xmlns:r="http://schemas.openxmlformats.org/officeDocument/2006/relationships" xmlns:m="http://schemas.openxmlformats.org/officeDocument/2006/math" xmlns:v="urn:schemas-microsoft-com:vml" xmlns:wp="http://schemas.openxmlformats.org/drawingml/2006/wordprocessingDrawing" xmlns:w10="urn:schemas-microsoft-com:office:word" xmlns:w="http://schemas.openxmlformats.org/wordprocessingml/2006/main" xmlns:wne="http://schemas.microsoft.com/office/word/2006/wordml">
+  <w:endnote w:type="separator" w:id="-1">
+    <w:p>
+      <w:pPr>
+        <w:spacing w:after="0" w:line="240" w:lineRule="auto"/>
+      </w:pPr>
+      <w:r>
+        <w:separator/>
+      </w:r>
+    </w:p>
+  </w:endnote>
+  <w:endnote w:type="continuationSeparator" w:id="0">
+    <w:p>
+      <w:pPr>
+        <w:spacing w:after="0" w:line="240" w:lineRule="auto"/>
+      </w:pPr>
+      <w:r>
+        <w:continuationSeparator/>
+      </w:r>
+    </w:p>
+  </w:endnote>
+</w:endnotes>
+</file>
+
+<file path=word/footnotes.xml><?xml version="1.0" encoding="utf-8"?>
+<w:footnotes xmlns:ve="http://schemas.openxmlformats.org/markup-compatibility/2006" xmlns:o="urn:schemas-microsoft-com:office:office" xmlns:r="http://schemas.openxmlformats.org/officeDocument/2006/relationships" xmlns:m="http://schemas.openxmlformats.org/officeDocument/2006/math" xmlns:v="urn:schemas-microsoft-com:vml" xmlns:wp="http://schemas.openxmlformats.org/drawingml/2006/wordprocessingDrawing" xmlns:w10="urn:schemas-microsoft-com:office:word" xmlns:w="http://schemas.openxmlformats.org/wordprocessingml/2006/main" xmlns:wne="http://schemas.microsoft.com/office/word/2006/wordml">
+  <w:footnote w:type="separator" w:id="-1">
+    <w:p>
+      <w:pPr>
+        <w:spacing w:after="0" w:line="240" w:lineRule="auto"/>
+      </w:pPr>
+      <w:r>
+        <w:separator/>
+      </w:r>
+    </w:p>
+  </w:footnote>
+  <w:footnote w:type="continuationSeparator" w:id="0">
+    <w:p>
+      <w:pPr>
+        <w:spacing w:after="0" w:line="240" w:lineRule="auto"/>
+      </w:pPr>
+      <w:r>
+        <w:continuationSeparator/>
+      </w:r>
+    </w:p>
+  </w:footnote>
+</w:footnotes>
 </file>
 
 <file path=word/numbering.xml><?xml version="1.0" encoding="utf-8"?>
@@ -6531,6 +5980,76 @@
       <w:szCs w:val="18"/>
     </w:rPr>
   </w:style>
+  <w:style w:type="paragraph" w:styleId="af4">
+    <w:name w:val="header"/>
+    <w:basedOn w:val="a"/>
+    <w:link w:val="Char5"/>
+    <w:uiPriority w:val="99"/>
+    <w:semiHidden/>
+    <w:unhideWhenUsed/>
+    <w:rsid w:val="00FD0622"/>
+    <w:pPr>
+      <w:pBdr>
+        <w:bottom w:val="single" w:sz="6" w:space="1" w:color="auto"/>
+      </w:pBdr>
+      <w:tabs>
+        <w:tab w:val="center" w:pos="4153"/>
+        <w:tab w:val="right" w:pos="8306"/>
+      </w:tabs>
+      <w:snapToGrid w:val="0"/>
+      <w:spacing w:line="240" w:lineRule="auto"/>
+      <w:jc w:val="center"/>
+    </w:pPr>
+    <w:rPr>
+      <w:sz w:val="18"/>
+      <w:szCs w:val="18"/>
+    </w:rPr>
+  </w:style>
+  <w:style w:type="character" w:customStyle="1" w:styleId="Char5">
+    <w:name w:val="页眉 Char"/>
+    <w:basedOn w:val="a0"/>
+    <w:link w:val="af4"/>
+    <w:uiPriority w:val="99"/>
+    <w:semiHidden/>
+    <w:rsid w:val="00FD0622"/>
+    <w:rPr>
+      <w:sz w:val="18"/>
+      <w:szCs w:val="18"/>
+    </w:rPr>
+  </w:style>
+  <w:style w:type="paragraph" w:styleId="af5">
+    <w:name w:val="footer"/>
+    <w:basedOn w:val="a"/>
+    <w:link w:val="Char6"/>
+    <w:uiPriority w:val="99"/>
+    <w:semiHidden/>
+    <w:unhideWhenUsed/>
+    <w:rsid w:val="00FD0622"/>
+    <w:pPr>
+      <w:tabs>
+        <w:tab w:val="center" w:pos="4153"/>
+        <w:tab w:val="right" w:pos="8306"/>
+      </w:tabs>
+      <w:snapToGrid w:val="0"/>
+      <w:spacing w:line="240" w:lineRule="auto"/>
+    </w:pPr>
+    <w:rPr>
+      <w:sz w:val="18"/>
+      <w:szCs w:val="18"/>
+    </w:rPr>
+  </w:style>
+  <w:style w:type="character" w:customStyle="1" w:styleId="Char6">
+    <w:name w:val="页脚 Char"/>
+    <w:basedOn w:val="a0"/>
+    <w:link w:val="af5"/>
+    <w:uiPriority w:val="99"/>
+    <w:semiHidden/>
+    <w:rsid w:val="00FD0622"/>
+    <w:rPr>
+      <w:sz w:val="18"/>
+      <w:szCs w:val="18"/>
+    </w:rPr>
+  </w:style>
 </w:styles>
 </file>
 

</xml_diff>